<commit_message>
uploaded some more links
</commit_message>
<xml_diff>
--- a/iteration5.docx
+++ b/iteration5.docx
@@ -1,6 +1,6 @@
 
 <file path=word/document.xml><?xml version="1.0" encoding="utf-8"?>
-<w:document xmlns:wpc="http://schemas.microsoft.com/office/word/2010/wordprocessingCanvas" xmlns:cx="http://schemas.microsoft.com/office/drawing/2014/chartex" xmlns:cx1="http://schemas.microsoft.com/office/drawing/2015/9/8/chartex" xmlns:mc="http://schemas.openxmlformats.org/markup-compatibility/2006" xmlns:o="urn:schemas-microsoft-com:office:office" xmlns:r="http://schemas.openxmlformats.org/officeDocument/2006/relationships" xmlns:m="http://schemas.openxmlformats.org/officeDocument/2006/math" xmlns:v="urn:schemas-microsoft-com:vml" xmlns:wp14="http://schemas.microsoft.com/office/word/2010/wordprocessingDrawing" xmlns:wp="http://schemas.openxmlformats.org/drawingml/2006/wordprocessingDrawing" xmlns:w10="urn:schemas-microsoft-com:office:word" xmlns:w="http://schemas.openxmlformats.org/wordprocessingml/2006/main" xmlns:w14="http://schemas.microsoft.com/office/word/2010/wordml" xmlns:w15="http://schemas.microsoft.com/office/word/2012/wordml" xmlns:w16se="http://schemas.microsoft.com/office/word/2015/wordml/symex" xmlns:wpg="http://schemas.microsoft.com/office/word/2010/wordprocessingGroup" xmlns:wpi="http://schemas.microsoft.com/office/word/2010/wordprocessingInk" xmlns:wne="http://schemas.microsoft.com/office/word/2006/wordml" xmlns:wps="http://schemas.microsoft.com/office/word/2010/wordprocessingShape" mc:Ignorable="w14 w15 w16se wp14">
+<w:document xmlns:wpc="http://schemas.microsoft.com/office/word/2010/wordprocessingCanvas" xmlns:mc="http://schemas.openxmlformats.org/markup-compatibility/2006" xmlns:o="urn:schemas-microsoft-com:office:office" xmlns:r="http://schemas.openxmlformats.org/officeDocument/2006/relationships" xmlns:m="http://schemas.openxmlformats.org/officeDocument/2006/math" xmlns:v="urn:schemas-microsoft-com:vml" xmlns:wp14="http://schemas.microsoft.com/office/word/2010/wordprocessingDrawing" xmlns:wp="http://schemas.openxmlformats.org/drawingml/2006/wordprocessingDrawing" xmlns:w10="urn:schemas-microsoft-com:office:word" xmlns:w="http://schemas.openxmlformats.org/wordprocessingml/2006/main" xmlns:w14="http://schemas.microsoft.com/office/word/2010/wordml" xmlns:w15="http://schemas.microsoft.com/office/word/2012/wordml" xmlns:wpg="http://schemas.microsoft.com/office/word/2010/wordprocessingGroup" xmlns:wpi="http://schemas.microsoft.com/office/word/2010/wordprocessingInk" xmlns:wne="http://schemas.microsoft.com/office/word/2006/wordml" xmlns:wps="http://schemas.microsoft.com/office/word/2010/wordprocessingShape" mc:Ignorable="w14 w15 wp14">
   <w:body>
     <w:p>
       <w:pPr>
@@ -176,8 +176,13 @@
             <w:hideMark/>
           </w:tcPr>
           <w:p>
-            <w:r>
-              <w:t>Architecure, Vision, Requirement Model &amp; Project Plan documents submitted</w:t>
+            <w:proofErr w:type="spellStart"/>
+            <w:r>
+              <w:t>Architecure</w:t>
+            </w:r>
+            <w:proofErr w:type="spellEnd"/>
+            <w:r>
+              <w:t>, Vision, Requirement Model &amp; Project Plan documents submitted</w:t>
             </w:r>
             <w:r>
               <w:t xml:space="preserve"> for review</w:t>
@@ -300,7 +305,15 @@
           </w:tcPr>
           <w:p>
             <w:r>
-              <w:t>Resubmit Architecure, Vision, Requirement Model &amp; Project Plan documents submitted for review</w:t>
+              <w:t xml:space="preserve">Resubmit </w:t>
+            </w:r>
+            <w:proofErr w:type="spellStart"/>
+            <w:r>
+              <w:t>Architecure</w:t>
+            </w:r>
+            <w:proofErr w:type="spellEnd"/>
+            <w:r>
+              <w:t>, Vision, Requirement Model &amp; Project Plan documents submitted for review</w:t>
             </w:r>
           </w:p>
         </w:tc>
@@ -785,7 +798,15 @@
         </w:numPr>
       </w:pPr>
       <w:r>
-        <w:t>Almost all external actors identified, including external systems and events.</w:t>
+        <w:t xml:space="preserve">Almost all external </w:t>
+      </w:r>
+      <w:proofErr w:type="spellStart"/>
+      <w:r>
+        <w:t>actors</w:t>
+      </w:r>
+      <w:proofErr w:type="spellEnd"/>
+      <w:r>
+        <w:t xml:space="preserve"> identified, including external systems and events.</w:t>
       </w:r>
     </w:p>
     <w:p>
@@ -797,7 +818,6 @@
         </w:numPr>
       </w:pPr>
       <w:r>
-        <w:lastRenderedPageBreak/>
         <w:t>Almost completely correct use of &lt;&lt;includes&gt;&gt; and &lt;&lt;extends&gt;&gt; relationships.</w:t>
       </w:r>
     </w:p>
@@ -822,6 +842,7 @@
         </w:numPr>
       </w:pPr>
       <w:r>
+        <w:lastRenderedPageBreak/>
         <w:t>Short use case descriptions provided for all identified use cases.</w:t>
       </w:r>
     </w:p>
@@ -942,7 +963,10 @@
         </w:numPr>
       </w:pPr>
       <w:r>
-        <w:t>Prioritisation of NFRs justified against specific needs of project.</w:t>
+        <w:t>Prioritization</w:t>
+      </w:r>
+      <w:r>
+        <w:t xml:space="preserve"> of NFRs justified against specific needs of project.</w:t>
       </w:r>
     </w:p>
     <w:p>
@@ -1125,7 +1149,27 @@
           <w:bCs/>
           <w:lang w:val="en-AU"/>
         </w:rPr>
-        <w:t xml:space="preserve">realistic and achieveable specific </w:t>
+        <w:t xml:space="preserve">realistic and </w:t>
+      </w:r>
+      <w:proofErr w:type="spellStart"/>
+      <w:r>
+        <w:rPr>
+          <w:rFonts w:eastAsiaTheme="minorHAnsi"/>
+          <w:b/>
+          <w:bCs/>
+          <w:lang w:val="en-AU"/>
+        </w:rPr>
+        <w:t>achieveable</w:t>
+      </w:r>
+      <w:proofErr w:type="spellEnd"/>
+      <w:r>
+        <w:rPr>
+          <w:rFonts w:eastAsiaTheme="minorHAnsi"/>
+          <w:b/>
+          <w:bCs/>
+          <w:lang w:val="en-AU"/>
+        </w:rPr>
+        <w:t xml:space="preserve"> specific </w:t>
       </w:r>
       <w:r>
         <w:rPr>
@@ -1558,6 +1602,7 @@
         </w:numPr>
       </w:pPr>
       <w:r>
+        <w:lastRenderedPageBreak/>
         <w:t>Users able to login using existing accounts</w:t>
       </w:r>
     </w:p>
@@ -2525,7 +2570,14 @@
               <w:rPr>
                 <w:rFonts w:ascii="Arial" w:hAnsi="Arial" w:cs="Arial"/>
               </w:rPr>
-              <w:t>Michelle to make alterations as appropriate and upload to version control</w:t>
+              <w:t xml:space="preserve">Michelle to make alterations as appropriate and upload to version </w:t>
+            </w:r>
+            <w:r>
+              <w:rPr>
+                <w:rFonts w:ascii="Arial" w:hAnsi="Arial" w:cs="Arial"/>
+              </w:rPr>
+              <w:lastRenderedPageBreak/>
+              <w:t>control</w:t>
             </w:r>
           </w:p>
           <w:p>
@@ -3557,14 +3609,7 @@
               <w:rPr>
                 <w:rFonts w:ascii="Arial" w:hAnsi="Arial" w:cs="Arial"/>
               </w:rPr>
-              <w:t xml:space="preserve">Col to review the Requirements Model using the criteria stated above. Appropriate and thorough comments </w:t>
-            </w:r>
-            <w:r>
-              <w:rPr>
-                <w:rFonts w:ascii="Arial" w:hAnsi="Arial" w:cs="Arial"/>
-              </w:rPr>
-              <w:lastRenderedPageBreak/>
-              <w:t xml:space="preserve">should be made. </w:t>
+              <w:t xml:space="preserve">Col to review the Requirements Model using the criteria stated above. Appropriate and thorough comments should be made. </w:t>
             </w:r>
           </w:p>
           <w:p>
@@ -3738,6 +3783,7 @@
                 <w:rFonts w:ascii="Arial" w:hAnsi="Arial" w:cs="Arial"/>
                 <w:lang w:eastAsia="ja-JP"/>
               </w:rPr>
+              <w:lastRenderedPageBreak/>
               <w:t>1.6</w:t>
             </w:r>
           </w:p>
@@ -3848,13 +3894,13 @@
               <w:rPr>
                 <w:rFonts w:ascii="Arial" w:hAnsi="Arial" w:cs="Arial"/>
               </w:rPr>
-              <w:t xml:space="preserve">Charnes </w:t>
-            </w:r>
-            <w:r>
-              <w:rPr>
-                <w:rFonts w:ascii="Arial" w:hAnsi="Arial" w:cs="Arial"/>
-              </w:rPr>
-              <w:t xml:space="preserve">to review the Architecture Document using the criteria stated above. Appropriate and thorough comments should be made. </w:t>
+              <w:t>Michelle</w:t>
+            </w:r>
+            <w:r>
+              <w:rPr>
+                <w:rFonts w:ascii="Arial" w:hAnsi="Arial" w:cs="Arial"/>
+              </w:rPr>
+              <w:t xml:space="preserve"> to review the Architecture Document using the criteria stated above. Appropriate and thorough comments should be made. </w:t>
             </w:r>
           </w:p>
           <w:p>
@@ -3897,7 +3943,7 @@
                 <w:color w:val="FF0000"/>
                 <w:lang w:eastAsia="ja-JP"/>
               </w:rPr>
-              <w:t>Not Started</w:t>
+              <w:t>In progress</w:t>
             </w:r>
           </w:p>
         </w:tc>
@@ -3918,7 +3964,7 @@
               <w:rPr>
                 <w:rFonts w:ascii="Arial" w:hAnsi="Arial" w:cs="Arial"/>
               </w:rPr>
-              <w:t>Charnes</w:t>
+              <w:t>Michelle</w:t>
             </w:r>
           </w:p>
         </w:tc>
@@ -4060,13 +4106,7 @@
               <w:rPr>
                 <w:rFonts w:ascii="Arial" w:hAnsi="Arial" w:cs="Arial"/>
               </w:rPr>
-              <w:t xml:space="preserve">Michelle </w:t>
-            </w:r>
-            <w:r>
-              <w:rPr>
-                <w:rFonts w:ascii="Arial" w:hAnsi="Arial" w:cs="Arial"/>
-              </w:rPr>
-              <w:t>to review the Project Plan using the criteria stated above in the outcome. Appropriate and thorough comments should be made.</w:t>
+              <w:t>Michelle to review the Project Plan using the criteria stated above in the outcome. Appropriate and thorough comments should be made.</w:t>
             </w:r>
           </w:p>
         </w:tc>
@@ -4090,14 +4130,16 @@
                 <w:lang w:eastAsia="ja-JP"/>
               </w:rPr>
             </w:pPr>
-            <w:r>
-              <w:rPr>
-                <w:rFonts w:ascii="Arial" w:hAnsi="Arial" w:cs="Arial"/>
-                <w:color w:val="FF0000"/>
-                <w:lang w:eastAsia="ja-JP"/>
-              </w:rPr>
-              <w:t>In Progress</w:t>
-            </w:r>
+            <w:hyperlink r:id="rId13" w:history="1">
+              <w:r>
+                <w:rPr>
+                  <w:rStyle w:val="Hyperlink"/>
+                  <w:rFonts w:ascii="Arial" w:hAnsi="Arial" w:cs="Arial"/>
+                  <w:lang w:eastAsia="ja-JP"/>
+                </w:rPr>
+                <w:t>In Progress</w:t>
+              </w:r>
+            </w:hyperlink>
           </w:p>
         </w:tc>
         <w:tc>
@@ -4183,6 +4225,65 @@
           <w:p>
             <w:r>
               <w:t>2</w:t>
+            </w:r>
+          </w:p>
+        </w:tc>
+      </w:tr>
+      <w:tr>
+        <w:trPr>
+          <w:trHeight w:val="255"/>
+        </w:trPr>
+        <w:tc>
+          <w:tcPr>
+            <w:tcW w:w="711" w:type="dxa"/>
+            <w:tcBorders>
+              <w:top w:val="single" w:sz="6" w:space="0" w:color="000000"/>
+              <w:left w:val="single" w:sz="4" w:space="0" w:color="000000"/>
+              <w:bottom w:val="single" w:sz="6" w:space="0" w:color="000000"/>
+              <w:right w:val="single" w:sz="6" w:space="0" w:color="000000"/>
+            </w:tcBorders>
+          </w:tcPr>
+          <w:p>
+            <w:pPr>
+              <w:widowControl/>
+              <w:spacing w:line="240" w:lineRule="auto"/>
+              <w:rPr>
+                <w:rFonts w:ascii="Arial" w:hAnsi="Arial" w:cs="Arial"/>
+                <w:lang w:eastAsia="ja-JP"/>
+              </w:rPr>
+            </w:pPr>
+            <w:r>
+              <w:rPr>
+                <w:rFonts w:ascii="Arial" w:hAnsi="Arial" w:cs="Arial"/>
+                <w:lang w:eastAsia="ja-JP"/>
+              </w:rPr>
+              <w:t>1.8</w:t>
+            </w:r>
+          </w:p>
+        </w:tc>
+        <w:tc>
+          <w:tcPr>
+            <w:tcW w:w="10254" w:type="dxa"/>
+            <w:gridSpan w:val="7"/>
+            <w:tcBorders>
+              <w:top w:val="single" w:sz="6" w:space="0" w:color="000000"/>
+              <w:left w:val="single" w:sz="6" w:space="0" w:color="000000"/>
+              <w:bottom w:val="single" w:sz="6" w:space="0" w:color="000000"/>
+              <w:right w:val="single" w:sz="4" w:space="0" w:color="000000"/>
+            </w:tcBorders>
+            <w:noWrap/>
+          </w:tcPr>
+          <w:p>
+            <w:hyperlink r:id="rId14" w:history="1">
+              <w:r>
+                <w:rPr>
+                  <w:rStyle w:val="Hyperlink"/>
+                </w:rPr>
+                <w:t>https://github.com/coldog86/Development-Project/blob/Charnes/Documentation/Lets%20Quiz%20Project%20Plan.docx</w:t>
+              </w:r>
+            </w:hyperlink>
+            <w:r>
+              <w:t xml:space="preserve"> </w:t>
             </w:r>
           </w:p>
         </w:tc>
@@ -4277,7 +4378,21 @@
               <w:rPr>
                 <w:rFonts w:ascii="Arial" w:hAnsi="Arial" w:cs="Arial"/>
               </w:rPr>
-              <w:t xml:space="preserve"> + retrival of data for scoreboards</w:t>
+              <w:t xml:space="preserve"> + </w:t>
+            </w:r>
+            <w:proofErr w:type="spellStart"/>
+            <w:r>
+              <w:rPr>
+                <w:rFonts w:ascii="Arial" w:hAnsi="Arial" w:cs="Arial"/>
+              </w:rPr>
+              <w:t>retrival</w:t>
+            </w:r>
+            <w:proofErr w:type="spellEnd"/>
+            <w:r>
+              <w:rPr>
+                <w:rFonts w:ascii="Arial" w:hAnsi="Arial" w:cs="Arial"/>
+              </w:rPr>
+              <w:t xml:space="preserve"> of data for scoreboards</w:t>
             </w:r>
             <w:r>
               <w:rPr>
@@ -4306,7 +4421,7 @@
                 <w:lang w:eastAsia="ja-JP"/>
               </w:rPr>
             </w:pPr>
-            <w:hyperlink r:id="rId13" w:history="1">
+            <w:hyperlink r:id="rId15" w:history="1">
               <w:r>
                 <w:rPr>
                   <w:rStyle w:val="Hyperlink"/>
@@ -4324,7 +4439,7 @@
                 <w:lang w:eastAsia="ja-JP"/>
               </w:rPr>
             </w:pPr>
-            <w:hyperlink r:id="rId14" w:history="1">
+            <w:hyperlink r:id="rId16" w:history="1">
               <w:r>
                 <w:rPr>
                   <w:rStyle w:val="Hyperlink"/>
@@ -4502,7 +4617,7 @@
                 <w:lang w:eastAsia="ja-JP"/>
               </w:rPr>
             </w:pPr>
-            <w:hyperlink r:id="rId15" w:history="1">
+            <w:hyperlink r:id="rId17" w:history="1">
               <w:r>
                 <w:rPr>
                   <w:rStyle w:val="Hyperlink"/>
@@ -4514,7 +4629,7 @@
             </w:hyperlink>
           </w:p>
           <w:p>
-            <w:hyperlink r:id="rId16" w:history="1">
+            <w:hyperlink r:id="rId18" w:history="1">
               <w:r>
                 <w:rPr>
                   <w:rStyle w:val="Hyperlink"/>
@@ -4596,7 +4711,31 @@
               <w:rPr>
                 <w:rFonts w:ascii="Arial" w:hAnsi="Arial" w:cs="Arial"/>
               </w:rPr>
-              <w:t>Create game objects to hold highscores data retrived from database</w:t>
+              <w:t xml:space="preserve">Create game objects to hold </w:t>
+            </w:r>
+            <w:r>
+              <w:rPr>
+                <w:rFonts w:ascii="Arial" w:hAnsi="Arial" w:cs="Arial"/>
+              </w:rPr>
+              <w:t>high scores</w:t>
+            </w:r>
+            <w:r>
+              <w:rPr>
+                <w:rFonts w:ascii="Arial" w:hAnsi="Arial" w:cs="Arial"/>
+              </w:rPr>
+              <w:t xml:space="preserve"> data </w:t>
+            </w:r>
+            <w:r>
+              <w:rPr>
+                <w:rFonts w:ascii="Arial" w:hAnsi="Arial" w:cs="Arial"/>
+              </w:rPr>
+              <w:t>retrieved</w:t>
+            </w:r>
+            <w:r>
+              <w:rPr>
+                <w:rFonts w:ascii="Arial" w:hAnsi="Arial" w:cs="Arial"/>
+              </w:rPr>
+              <w:t xml:space="preserve"> from database</w:t>
             </w:r>
           </w:p>
         </w:tc>
@@ -4619,7 +4758,7 @@
                 <w:lang w:eastAsia="ja-JP"/>
               </w:rPr>
             </w:pPr>
-            <w:hyperlink r:id="rId17" w:history="1">
+            <w:hyperlink r:id="rId19" w:history="1">
               <w:r>
                 <w:rPr>
                   <w:rStyle w:val="Hyperlink"/>
@@ -4638,7 +4777,7 @@
                 <w:lang w:eastAsia="ja-JP"/>
               </w:rPr>
             </w:pPr>
-            <w:hyperlink r:id="rId18" w:history="1">
+            <w:hyperlink r:id="rId20" w:history="1">
               <w:r>
                 <w:rPr>
                   <w:rStyle w:val="Hyperlink"/>
@@ -4802,7 +4941,7 @@
                 <w:lang w:eastAsia="ja-JP"/>
               </w:rPr>
             </w:pPr>
-            <w:hyperlink r:id="rId19" w:history="1">
+            <w:hyperlink r:id="rId21" w:history="1">
               <w:r>
                 <w:rPr>
                   <w:rStyle w:val="Hyperlink"/>
@@ -4825,7 +4964,7 @@
                 <w:lang w:eastAsia="ja-JP"/>
               </w:rPr>
             </w:pPr>
-            <w:hyperlink r:id="rId20" w:history="1">
+            <w:hyperlink r:id="rId22" w:history="1">
               <w:r>
                 <w:rPr>
                   <w:rStyle w:val="Hyperlink"/>
@@ -5293,7 +5432,7 @@
                 <w:lang w:eastAsia="ja-JP"/>
               </w:rPr>
             </w:pPr>
-            <w:hyperlink r:id="rId21" w:history="1">
+            <w:hyperlink r:id="rId23" w:history="1">
               <w:r>
                 <w:rPr>
                   <w:rStyle w:val="Hyperlink"/>
@@ -5312,7 +5451,7 @@
                 <w:lang w:eastAsia="ja-JP"/>
               </w:rPr>
             </w:pPr>
-            <w:hyperlink r:id="rId22" w:history="1">
+            <w:hyperlink r:id="rId24" w:history="1">
               <w:r>
                 <w:rPr>
                   <w:rStyle w:val="Hyperlink"/>
@@ -5455,7 +5594,7 @@
                 <w:szCs w:val="18"/>
               </w:rPr>
             </w:pPr>
-            <w:hyperlink r:id="rId23" w:history="1">
+            <w:hyperlink r:id="rId25" w:history="1">
               <w:r>
                 <w:rPr>
                   <w:rStyle w:val="Hyperlink"/>
@@ -5474,7 +5613,7 @@
             </w:r>
           </w:p>
           <w:p>
-            <w:hyperlink r:id="rId24" w:history="1">
+            <w:hyperlink r:id="rId26" w:history="1">
               <w:r>
                 <w:rPr>
                   <w:rStyle w:val="Hyperlink"/>
@@ -5563,7 +5702,21 @@
               <w:rPr>
                 <w:rFonts w:ascii="Arial" w:hAnsi="Arial" w:cs="Arial"/>
               </w:rPr>
-              <w:t xml:space="preserve">Michelle to animate screen changes, button reactions, user inputs ect </w:t>
+              <w:t xml:space="preserve">Michelle to animate screen changes, button reactions, user inputs </w:t>
+            </w:r>
+            <w:proofErr w:type="spellStart"/>
+            <w:r>
+              <w:rPr>
+                <w:rFonts w:ascii="Arial" w:hAnsi="Arial" w:cs="Arial"/>
+              </w:rPr>
+              <w:t>ect</w:t>
+            </w:r>
+            <w:proofErr w:type="spellEnd"/>
+            <w:r>
+              <w:rPr>
+                <w:rFonts w:ascii="Arial" w:hAnsi="Arial" w:cs="Arial"/>
+              </w:rPr>
+              <w:t xml:space="preserve"> </w:t>
             </w:r>
           </w:p>
         </w:tc>
@@ -5586,14 +5739,16 @@
                 <w:lang w:eastAsia="ja-JP"/>
               </w:rPr>
             </w:pPr>
-            <w:r>
-              <w:rPr>
-                <w:rFonts w:ascii="Arial" w:hAnsi="Arial" w:cs="Arial"/>
-                <w:color w:val="FF0000"/>
-                <w:lang w:eastAsia="ja-JP"/>
-              </w:rPr>
-              <w:t>Not Started</w:t>
-            </w:r>
+            <w:hyperlink r:id="rId27" w:history="1">
+              <w:r>
+                <w:rPr>
+                  <w:rStyle w:val="Hyperlink"/>
+                  <w:rFonts w:ascii="Arial" w:hAnsi="Arial" w:cs="Arial"/>
+                  <w:lang w:eastAsia="ja-JP"/>
+                </w:rPr>
+                <w:t>In progress</w:t>
+              </w:r>
+            </w:hyperlink>
           </w:p>
         </w:tc>
         <w:tc>
@@ -5704,168 +5859,14 @@
                 <w:rFonts w:ascii="Arial" w:hAnsi="Arial" w:cs="Arial"/>
                 <w:lang w:eastAsia="ja-JP"/>
               </w:rPr>
-              <w:t>2.7</w:t>
-            </w:r>
-          </w:p>
-        </w:tc>
-        <w:tc>
-          <w:tcPr>
-            <w:tcW w:w="2378" w:type="dxa"/>
-            <w:tcBorders>
-              <w:top w:val="single" w:sz="6" w:space="0" w:color="000000"/>
-              <w:left w:val="single" w:sz="6" w:space="0" w:color="000000"/>
-              <w:bottom w:val="single" w:sz="6" w:space="0" w:color="000000"/>
-              <w:right w:val="single" w:sz="6" w:space="0" w:color="000000"/>
-            </w:tcBorders>
-            <w:noWrap/>
-          </w:tcPr>
-          <w:p>
-            <w:r>
-              <w:t>Get questions and answers to display in game</w:t>
-            </w:r>
-          </w:p>
-        </w:tc>
-        <w:tc>
-          <w:tcPr>
-            <w:tcW w:w="2510" w:type="dxa"/>
-            <w:tcBorders>
-              <w:top w:val="single" w:sz="6" w:space="0" w:color="000000"/>
-              <w:left w:val="single" w:sz="6" w:space="0" w:color="000000"/>
-              <w:bottom w:val="single" w:sz="6" w:space="0" w:color="000000"/>
-              <w:right w:val="single" w:sz="6" w:space="0" w:color="000000"/>
-            </w:tcBorders>
-          </w:tcPr>
-          <w:p>
-            <w:pPr>
-              <w:rPr>
-                <w:rFonts w:ascii="Arial" w:hAnsi="Arial" w:cs="Arial"/>
-              </w:rPr>
-            </w:pPr>
-            <w:r>
-              <w:t>Deserialising question JSON into GameData</w:t>
-            </w:r>
-            <w:r>
-              <w:t xml:space="preserve"> was causing an error. After some </w:t>
-            </w:r>
-            <w:r>
-              <w:lastRenderedPageBreak/>
-              <w:t>time we managed to solve the problem.</w:t>
-            </w:r>
-          </w:p>
-        </w:tc>
-        <w:tc>
-          <w:tcPr>
-            <w:tcW w:w="1170" w:type="dxa"/>
-            <w:tcBorders>
-              <w:top w:val="single" w:sz="6" w:space="0" w:color="000000"/>
-              <w:left w:val="single" w:sz="6" w:space="0" w:color="000000"/>
-              <w:bottom w:val="single" w:sz="6" w:space="0" w:color="000000"/>
-              <w:right w:val="single" w:sz="6" w:space="0" w:color="000000"/>
-            </w:tcBorders>
-            <w:noWrap/>
-          </w:tcPr>
-          <w:p>
-            <w:pPr>
-              <w:rPr>
-                <w:rFonts w:ascii="Arial" w:hAnsi="Arial" w:cs="Arial"/>
-                <w:color w:val="FF0000"/>
-                <w:lang w:eastAsia="ja-JP"/>
-              </w:rPr>
-            </w:pPr>
-          </w:p>
-        </w:tc>
-        <w:tc>
-          <w:tcPr>
-            <w:tcW w:w="1080" w:type="dxa"/>
-            <w:tcBorders>
-              <w:top w:val="single" w:sz="6" w:space="0" w:color="000000"/>
-              <w:left w:val="single" w:sz="6" w:space="0" w:color="000000"/>
-              <w:bottom w:val="single" w:sz="6" w:space="0" w:color="000000"/>
-              <w:right w:val="single" w:sz="6" w:space="0" w:color="000000"/>
-            </w:tcBorders>
-            <w:noWrap/>
-          </w:tcPr>
-          <w:p>
-            <w:r>
-              <w:t>Aaron</w:t>
-            </w:r>
-          </w:p>
-          <w:p>
-            <w:r>
-              <w:t>Col</w:t>
-            </w:r>
-          </w:p>
-        </w:tc>
-        <w:tc>
-          <w:tcPr>
-            <w:tcW w:w="1080" w:type="dxa"/>
-            <w:tcBorders>
-              <w:top w:val="single" w:sz="6" w:space="0" w:color="000000"/>
-              <w:left w:val="single" w:sz="6" w:space="0" w:color="000000"/>
-              <w:bottom w:val="single" w:sz="6" w:space="0" w:color="000000"/>
-              <w:right w:val="single" w:sz="6" w:space="0" w:color="000000"/>
-            </w:tcBorders>
-          </w:tcPr>
-          <w:p>
-            <w:pPr>
-              <w:widowControl/>
-              <w:spacing w:line="240" w:lineRule="auto"/>
-              <w:rPr>
-                <w:rFonts w:ascii="Arial" w:hAnsi="Arial" w:cs="Arial"/>
-                <w:lang w:eastAsia="ja-JP"/>
-              </w:rPr>
-            </w:pPr>
-            <w:r>
-              <w:rPr>
-                <w:rFonts w:ascii="Arial" w:hAnsi="Arial" w:cs="Arial"/>
-                <w:lang w:eastAsia="ja-JP"/>
-              </w:rPr>
-              <w:t>3</w:t>
-            </w:r>
-          </w:p>
-          <w:p>
-            <w:pPr>
-              <w:widowControl/>
-              <w:spacing w:line="240" w:lineRule="auto"/>
-              <w:rPr>
-                <w:rFonts w:ascii="Arial" w:hAnsi="Arial" w:cs="Arial"/>
-                <w:lang w:eastAsia="ja-JP"/>
-              </w:rPr>
-            </w:pPr>
-            <w:r>
-              <w:rPr>
-                <w:rFonts w:ascii="Arial" w:hAnsi="Arial" w:cs="Arial"/>
-                <w:lang w:eastAsia="ja-JP"/>
-              </w:rPr>
-              <w:t>0</w:t>
-            </w:r>
-          </w:p>
-        </w:tc>
-        <w:tc>
-          <w:tcPr>
-            <w:tcW w:w="900" w:type="dxa"/>
-            <w:tcBorders>
-              <w:top w:val="single" w:sz="6" w:space="0" w:color="000000"/>
-              <w:left w:val="single" w:sz="6" w:space="0" w:color="000000"/>
-              <w:bottom w:val="single" w:sz="6" w:space="0" w:color="000000"/>
-              <w:right w:val="single" w:sz="6" w:space="0" w:color="000000"/>
-            </w:tcBorders>
-            <w:noWrap/>
-          </w:tcPr>
-          <w:p>
-            <w:r>
-              <w:t>2</w:t>
-            </w:r>
-          </w:p>
-          <w:p>
-            <w:r>
-              <w:t>2</w:t>
-            </w:r>
-          </w:p>
-        </w:tc>
-        <w:tc>
-          <w:tcPr>
-            <w:tcW w:w="1136" w:type="dxa"/>
+              <w:t>2.56</w:t>
+            </w:r>
+          </w:p>
+        </w:tc>
+        <w:tc>
+          <w:tcPr>
+            <w:tcW w:w="10254" w:type="dxa"/>
+            <w:gridSpan w:val="7"/>
             <w:tcBorders>
               <w:top w:val="single" w:sz="6" w:space="0" w:color="000000"/>
               <w:left w:val="single" w:sz="6" w:space="0" w:color="000000"/>
@@ -5875,15 +5876,16 @@
             <w:noWrap/>
           </w:tcPr>
           <w:p>
-            <w:r>
-              <w:t>0</w:t>
-            </w:r>
-          </w:p>
-          <w:p>
-            <w:r>
-              <w:t>0</w:t>
-            </w:r>
-          </w:p>
+            <w:hyperlink r:id="rId28" w:history="1">
+              <w:r>
+                <w:rPr>
+                  <w:rStyle w:val="Hyperlink"/>
+                </w:rPr>
+                <w:t>https://github.com/coldog86/Development-Project/blob/Michelle/Let's%20Quiz/Assets/_Game/Animation/Controller/Buttons/AnswerButtonController.controller</w:t>
+              </w:r>
+            </w:hyperlink>
+          </w:p>
+          <w:p/>
         </w:tc>
       </w:tr>
       <w:tr>
@@ -5909,6 +5911,13 @@
                 <w:lang w:eastAsia="ja-JP"/>
               </w:rPr>
             </w:pPr>
+            <w:r>
+              <w:rPr>
+                <w:rFonts w:ascii="Arial" w:hAnsi="Arial" w:cs="Arial"/>
+                <w:lang w:eastAsia="ja-JP"/>
+              </w:rPr>
+              <w:t>2.7</w:t>
+            </w:r>
           </w:p>
         </w:tc>
         <w:tc>
@@ -5924,7 +5933,7 @@
           </w:tcPr>
           <w:p>
             <w:r>
-              <w:t>Create AllCatatgories ‘category’</w:t>
+              <w:t>Get questions and answers to display in game</w:t>
             </w:r>
           </w:p>
         </w:tc>
@@ -5944,11 +5953,30 @@
                 <w:rFonts w:ascii="Arial" w:hAnsi="Arial" w:cs="Arial"/>
               </w:rPr>
             </w:pPr>
-            <w:r>
-              <w:rPr>
-                <w:rFonts w:ascii="Arial" w:hAnsi="Arial" w:cs="Arial"/>
-              </w:rPr>
-              <w:t>Combine all question categories into a single giant category to be used as the question pool</w:t>
+            <w:proofErr w:type="spellStart"/>
+            <w:r>
+              <w:t>Dese</w:t>
+            </w:r>
+            <w:bookmarkStart w:id="1" w:name="_GoBack"/>
+            <w:bookmarkEnd w:id="1"/>
+            <w:r>
+              <w:t>rialising</w:t>
+            </w:r>
+            <w:proofErr w:type="spellEnd"/>
+            <w:r>
+              <w:t xml:space="preserve"> question JSON into </w:t>
+            </w:r>
+            <w:proofErr w:type="spellStart"/>
+            <w:r>
+              <w:t>GameData</w:t>
+            </w:r>
+            <w:proofErr w:type="spellEnd"/>
+            <w:r>
+              <w:t xml:space="preserve"> was </w:t>
+            </w:r>
+            <w:r>
+              <w:lastRenderedPageBreak/>
+              <w:t>causing an error. After some time we managed to solve the problem.</w:t>
             </w:r>
           </w:p>
         </w:tc>
@@ -5984,6 +6012,11 @@
             </w:tcBorders>
             <w:noWrap/>
           </w:tcPr>
+          <w:p>
+            <w:r>
+              <w:t>Aaron</w:t>
+            </w:r>
+          </w:p>
           <w:p>
             <w:r>
               <w:t>Col</w:t>
@@ -6014,7 +6047,24 @@
                 <w:rFonts w:ascii="Arial" w:hAnsi="Arial" w:cs="Arial"/>
                 <w:lang w:eastAsia="ja-JP"/>
               </w:rPr>
-              <w:t>1</w:t>
+              <w:t>3</w:t>
+            </w:r>
+          </w:p>
+          <w:p>
+            <w:pPr>
+              <w:widowControl/>
+              <w:spacing w:line="240" w:lineRule="auto"/>
+              <w:rPr>
+                <w:rFonts w:ascii="Arial" w:hAnsi="Arial" w:cs="Arial"/>
+                <w:lang w:eastAsia="ja-JP"/>
+              </w:rPr>
+            </w:pPr>
+            <w:r>
+              <w:rPr>
+                <w:rFonts w:ascii="Arial" w:hAnsi="Arial" w:cs="Arial"/>
+                <w:lang w:eastAsia="ja-JP"/>
+              </w:rPr>
+              <w:t>0</w:t>
             </w:r>
           </w:p>
         </w:tc>
@@ -6031,7 +6081,12 @@
           </w:tcPr>
           <w:p>
             <w:r>
-              <w:t>1</w:t>
+              <w:t>2</w:t>
+            </w:r>
+          </w:p>
+          <w:p>
+            <w:r>
+              <w:t>2</w:t>
             </w:r>
           </w:p>
         </w:tc>
@@ -6046,6 +6101,11 @@
             </w:tcBorders>
             <w:noWrap/>
           </w:tcPr>
+          <w:p>
+            <w:r>
+              <w:t>0</w:t>
+            </w:r>
+          </w:p>
           <w:p>
             <w:r>
               <w:t>0</w:t>
@@ -6091,7 +6151,15 @@
           </w:tcPr>
           <w:p>
             <w:r>
-              <w:t>Randomizing Question Pool</w:t>
+              <w:t xml:space="preserve">Create </w:t>
+            </w:r>
+            <w:proofErr w:type="spellStart"/>
+            <w:r>
+              <w:t>AllCatatgories</w:t>
+            </w:r>
+            <w:proofErr w:type="spellEnd"/>
+            <w:r>
+              <w:t xml:space="preserve"> ‘category’</w:t>
             </w:r>
           </w:p>
         </w:tc>
@@ -6115,7 +6183,7 @@
               <w:rPr>
                 <w:rFonts w:ascii="Arial" w:hAnsi="Arial" w:cs="Arial"/>
               </w:rPr>
-              <w:t xml:space="preserve">Each game should ask the user random questions to prevent repetition </w:t>
+              <w:t>Combine all question categories into a single giant category to be used as the question pool</w:t>
             </w:r>
           </w:p>
         </w:tc>
@@ -6153,7 +6221,7 @@
           </w:tcPr>
           <w:p>
             <w:r>
-              <w:t xml:space="preserve">Col </w:t>
+              <w:t>Col</w:t>
             </w:r>
           </w:p>
         </w:tc>
@@ -6181,7 +6249,7 @@
                 <w:rFonts w:ascii="Arial" w:hAnsi="Arial" w:cs="Arial"/>
                 <w:lang w:eastAsia="ja-JP"/>
               </w:rPr>
-              <w:t>2</w:t>
+              <w:t>1</w:t>
             </w:r>
           </w:p>
         </w:tc>
@@ -6258,7 +6326,7 @@
           </w:tcPr>
           <w:p>
             <w:r>
-              <w:t>Randomizing Answer Pool</w:t>
+              <w:t>Randomizing Question Pool</w:t>
             </w:r>
           </w:p>
         </w:tc>
@@ -6282,7 +6350,7 @@
               <w:rPr>
                 <w:rFonts w:ascii="Arial" w:hAnsi="Arial" w:cs="Arial"/>
               </w:rPr>
-              <w:t>The position of each answer button needs to be random so the correct answer isn’t always at the top of the list</w:t>
+              <w:t xml:space="preserve">Each game should ask the user random questions to prevent repetition </w:t>
             </w:r>
           </w:p>
         </w:tc>
@@ -6320,7 +6388,7 @@
           </w:tcPr>
           <w:p>
             <w:r>
-              <w:t>Col</w:t>
+              <w:t xml:space="preserve">Col </w:t>
             </w:r>
           </w:p>
         </w:tc>
@@ -6348,7 +6416,7 @@
                 <w:rFonts w:ascii="Arial" w:hAnsi="Arial" w:cs="Arial"/>
                 <w:lang w:eastAsia="ja-JP"/>
               </w:rPr>
-              <w:t>1</w:t>
+              <w:t>2</w:t>
             </w:r>
           </w:p>
         </w:tc>
@@ -6425,7 +6493,7 @@
           </w:tcPr>
           <w:p>
             <w:r>
-              <w:t>LoginController</w:t>
+              <w:t>Randomizing Answer Pool</w:t>
             </w:r>
           </w:p>
         </w:tc>
@@ -6445,6 +6513,12 @@
                 <w:rFonts w:ascii="Arial" w:hAnsi="Arial" w:cs="Arial"/>
               </w:rPr>
             </w:pPr>
+            <w:r>
+              <w:rPr>
+                <w:rFonts w:ascii="Arial" w:hAnsi="Arial" w:cs="Arial"/>
+              </w:rPr>
+              <w:t>The position of each answer button needs to be random so the correct answer isn’t always at the top of the list</w:t>
+            </w:r>
           </w:p>
         </w:tc>
         <w:tc>
@@ -6481,7 +6555,7 @@
           </w:tcPr>
           <w:p>
             <w:r>
-              <w:t>Charnes</w:t>
+              <w:t>Col</w:t>
             </w:r>
           </w:p>
         </w:tc>
@@ -6509,7 +6583,7 @@
                 <w:rFonts w:ascii="Arial" w:hAnsi="Arial" w:cs="Arial"/>
                 <w:lang w:eastAsia="ja-JP"/>
               </w:rPr>
-              <w:t>2</w:t>
+              <w:t>1</w:t>
             </w:r>
           </w:p>
         </w:tc>
@@ -6524,7 +6598,11 @@
             </w:tcBorders>
             <w:noWrap/>
           </w:tcPr>
-          <w:p/>
+          <w:p>
+            <w:r>
+              <w:t>1</w:t>
+            </w:r>
+          </w:p>
         </w:tc>
         <w:tc>
           <w:tcPr>
@@ -6537,7 +6615,11 @@
             </w:tcBorders>
             <w:noWrap/>
           </w:tcPr>
-          <w:p/>
+          <w:p>
+            <w:r>
+              <w:t>0</w:t>
+            </w:r>
+          </w:p>
         </w:tc>
       </w:tr>
       <w:tr>
@@ -6577,9 +6659,11 @@
             <w:noWrap/>
           </w:tcPr>
           <w:p>
-            <w:r>
-              <w:t>DataController</w:t>
-            </w:r>
+            <w:proofErr w:type="spellStart"/>
+            <w:r>
+              <w:t>LoginController</w:t>
+            </w:r>
+            <w:proofErr w:type="spellEnd"/>
           </w:p>
         </w:tc>
         <w:tc>
@@ -6730,9 +6814,11 @@
             <w:noWrap/>
           </w:tcPr>
           <w:p>
-            <w:r>
-              <w:t>PlayerController</w:t>
-            </w:r>
+            <w:proofErr w:type="spellStart"/>
+            <w:r>
+              <w:t>DataController</w:t>
+            </w:r>
+            <w:proofErr w:type="spellEnd"/>
           </w:p>
         </w:tc>
         <w:tc>
@@ -6859,7 +6945,6 @@
               <w:bottom w:val="single" w:sz="6" w:space="0" w:color="000000"/>
               <w:right w:val="single" w:sz="6" w:space="0" w:color="000000"/>
             </w:tcBorders>
-            <w:hideMark/>
           </w:tcPr>
           <w:p>
             <w:pPr>
@@ -6870,6 +6955,162 @@
                 <w:lang w:eastAsia="ja-JP"/>
               </w:rPr>
             </w:pPr>
+          </w:p>
+        </w:tc>
+        <w:tc>
+          <w:tcPr>
+            <w:tcW w:w="2378" w:type="dxa"/>
+            <w:tcBorders>
+              <w:top w:val="single" w:sz="6" w:space="0" w:color="000000"/>
+              <w:left w:val="single" w:sz="6" w:space="0" w:color="000000"/>
+              <w:bottom w:val="single" w:sz="6" w:space="0" w:color="000000"/>
+              <w:right w:val="single" w:sz="6" w:space="0" w:color="000000"/>
+            </w:tcBorders>
+            <w:noWrap/>
+          </w:tcPr>
+          <w:p>
+            <w:proofErr w:type="spellStart"/>
+            <w:r>
+              <w:t>PlayerController</w:t>
+            </w:r>
+            <w:proofErr w:type="spellEnd"/>
+          </w:p>
+        </w:tc>
+        <w:tc>
+          <w:tcPr>
+            <w:tcW w:w="2510" w:type="dxa"/>
+            <w:tcBorders>
+              <w:top w:val="single" w:sz="6" w:space="0" w:color="000000"/>
+              <w:left w:val="single" w:sz="6" w:space="0" w:color="000000"/>
+              <w:bottom w:val="single" w:sz="6" w:space="0" w:color="000000"/>
+              <w:right w:val="single" w:sz="6" w:space="0" w:color="000000"/>
+            </w:tcBorders>
+          </w:tcPr>
+          <w:p>
+            <w:pPr>
+              <w:rPr>
+                <w:rFonts w:ascii="Arial" w:hAnsi="Arial" w:cs="Arial"/>
+              </w:rPr>
+            </w:pPr>
+          </w:p>
+        </w:tc>
+        <w:tc>
+          <w:tcPr>
+            <w:tcW w:w="1170" w:type="dxa"/>
+            <w:tcBorders>
+              <w:top w:val="single" w:sz="6" w:space="0" w:color="000000"/>
+              <w:left w:val="single" w:sz="6" w:space="0" w:color="000000"/>
+              <w:bottom w:val="single" w:sz="6" w:space="0" w:color="000000"/>
+              <w:right w:val="single" w:sz="6" w:space="0" w:color="000000"/>
+            </w:tcBorders>
+            <w:noWrap/>
+          </w:tcPr>
+          <w:p>
+            <w:pPr>
+              <w:rPr>
+                <w:rFonts w:ascii="Arial" w:hAnsi="Arial" w:cs="Arial"/>
+                <w:color w:val="FF0000"/>
+                <w:lang w:eastAsia="ja-JP"/>
+              </w:rPr>
+            </w:pPr>
+          </w:p>
+        </w:tc>
+        <w:tc>
+          <w:tcPr>
+            <w:tcW w:w="1080" w:type="dxa"/>
+            <w:tcBorders>
+              <w:top w:val="single" w:sz="6" w:space="0" w:color="000000"/>
+              <w:left w:val="single" w:sz="6" w:space="0" w:color="000000"/>
+              <w:bottom w:val="single" w:sz="6" w:space="0" w:color="000000"/>
+              <w:right w:val="single" w:sz="6" w:space="0" w:color="000000"/>
+            </w:tcBorders>
+            <w:noWrap/>
+          </w:tcPr>
+          <w:p>
+            <w:r>
+              <w:t>Charnes</w:t>
+            </w:r>
+          </w:p>
+        </w:tc>
+        <w:tc>
+          <w:tcPr>
+            <w:tcW w:w="1080" w:type="dxa"/>
+            <w:tcBorders>
+              <w:top w:val="single" w:sz="6" w:space="0" w:color="000000"/>
+              <w:left w:val="single" w:sz="6" w:space="0" w:color="000000"/>
+              <w:bottom w:val="single" w:sz="6" w:space="0" w:color="000000"/>
+              <w:right w:val="single" w:sz="6" w:space="0" w:color="000000"/>
+            </w:tcBorders>
+          </w:tcPr>
+          <w:p>
+            <w:pPr>
+              <w:widowControl/>
+              <w:spacing w:line="240" w:lineRule="auto"/>
+              <w:rPr>
+                <w:rFonts w:ascii="Arial" w:hAnsi="Arial" w:cs="Arial"/>
+                <w:lang w:eastAsia="ja-JP"/>
+              </w:rPr>
+            </w:pPr>
+            <w:r>
+              <w:rPr>
+                <w:rFonts w:ascii="Arial" w:hAnsi="Arial" w:cs="Arial"/>
+                <w:lang w:eastAsia="ja-JP"/>
+              </w:rPr>
+              <w:t>2</w:t>
+            </w:r>
+          </w:p>
+        </w:tc>
+        <w:tc>
+          <w:tcPr>
+            <w:tcW w:w="900" w:type="dxa"/>
+            <w:tcBorders>
+              <w:top w:val="single" w:sz="6" w:space="0" w:color="000000"/>
+              <w:left w:val="single" w:sz="6" w:space="0" w:color="000000"/>
+              <w:bottom w:val="single" w:sz="6" w:space="0" w:color="000000"/>
+              <w:right w:val="single" w:sz="6" w:space="0" w:color="000000"/>
+            </w:tcBorders>
+            <w:noWrap/>
+          </w:tcPr>
+          <w:p/>
+        </w:tc>
+        <w:tc>
+          <w:tcPr>
+            <w:tcW w:w="1136" w:type="dxa"/>
+            <w:tcBorders>
+              <w:top w:val="single" w:sz="6" w:space="0" w:color="000000"/>
+              <w:left w:val="single" w:sz="6" w:space="0" w:color="000000"/>
+              <w:bottom w:val="single" w:sz="6" w:space="0" w:color="000000"/>
+              <w:right w:val="single" w:sz="4" w:space="0" w:color="000000"/>
+            </w:tcBorders>
+            <w:noWrap/>
+          </w:tcPr>
+          <w:p/>
+        </w:tc>
+      </w:tr>
+      <w:tr>
+        <w:trPr>
+          <w:trHeight w:val="191"/>
+        </w:trPr>
+        <w:tc>
+          <w:tcPr>
+            <w:tcW w:w="711" w:type="dxa"/>
+            <w:tcBorders>
+              <w:top w:val="single" w:sz="6" w:space="0" w:color="000000"/>
+              <w:left w:val="single" w:sz="4" w:space="0" w:color="000000"/>
+              <w:bottom w:val="single" w:sz="6" w:space="0" w:color="000000"/>
+              <w:right w:val="single" w:sz="6" w:space="0" w:color="000000"/>
+            </w:tcBorders>
+            <w:hideMark/>
+          </w:tcPr>
+          <w:p>
+            <w:pPr>
+              <w:widowControl/>
+              <w:spacing w:line="240" w:lineRule="auto"/>
+              <w:rPr>
+                <w:rFonts w:ascii="Arial" w:hAnsi="Arial" w:cs="Arial"/>
+                <w:lang w:eastAsia="ja-JP"/>
+              </w:rPr>
+            </w:pPr>
             <w:r>
               <w:rPr>
                 <w:rFonts w:ascii="Arial" w:hAnsi="Arial" w:cs="Arial"/>
@@ -6942,7 +7183,7 @@
                 <w:lang w:eastAsia="ja-JP"/>
               </w:rPr>
             </w:pPr>
-            <w:hyperlink r:id="rId25" w:history="1">
+            <w:hyperlink r:id="rId29" w:history="1">
               <w:r>
                 <w:rPr>
                   <w:rStyle w:val="Hyperlink"/>
@@ -7307,7 +7548,7 @@
             <w:noWrap/>
           </w:tcPr>
           <w:p>
-            <w:hyperlink r:id="rId26" w:history="1">
+            <w:hyperlink r:id="rId30" w:history="1">
               <w:r>
                 <w:rPr>
                   <w:rStyle w:val="Hyperlink"/>
@@ -7793,7 +8034,35 @@
               <w:rPr>
                 <w:rFonts w:ascii="Arial" w:hAnsi="Arial" w:cs="Arial"/>
               </w:rPr>
-              <w:t>Col to change database call to pass JSON in more useable formate for Aaron to serialise into game objects</w:t>
+              <w:t xml:space="preserve">Col to change database call to pass JSON in more useable </w:t>
+            </w:r>
+            <w:proofErr w:type="spellStart"/>
+            <w:r>
+              <w:rPr>
+                <w:rFonts w:ascii="Arial" w:hAnsi="Arial" w:cs="Arial"/>
+              </w:rPr>
+              <w:t>formate</w:t>
+            </w:r>
+            <w:proofErr w:type="spellEnd"/>
+            <w:r>
+              <w:rPr>
+                <w:rFonts w:ascii="Arial" w:hAnsi="Arial" w:cs="Arial"/>
+              </w:rPr>
+              <w:t xml:space="preserve"> for Aaron to </w:t>
+            </w:r>
+            <w:proofErr w:type="spellStart"/>
+            <w:r>
+              <w:rPr>
+                <w:rFonts w:ascii="Arial" w:hAnsi="Arial" w:cs="Arial"/>
+              </w:rPr>
+              <w:t>serialise</w:t>
+            </w:r>
+            <w:proofErr w:type="spellEnd"/>
+            <w:r>
+              <w:rPr>
+                <w:rFonts w:ascii="Arial" w:hAnsi="Arial" w:cs="Arial"/>
+              </w:rPr>
+              <w:t xml:space="preserve"> into game objects</w:t>
             </w:r>
           </w:p>
         </w:tc>
@@ -7816,7 +8085,7 @@
                 <w:lang w:eastAsia="ja-JP"/>
               </w:rPr>
             </w:pPr>
-            <w:hyperlink r:id="rId27" w:history="1">
+            <w:hyperlink r:id="rId31" w:history="1">
               <w:r>
                 <w:rPr>
                   <w:rStyle w:val="Hyperlink"/>
@@ -7844,7 +8113,7 @@
                 <w:lang w:eastAsia="ja-JP"/>
               </w:rPr>
             </w:pPr>
-            <w:hyperlink r:id="rId28" w:history="1">
+            <w:hyperlink r:id="rId32" w:history="1">
               <w:r>
                 <w:rPr>
                   <w:rStyle w:val="Hyperlink"/>
@@ -8021,7 +8290,7 @@
             <w:noWrap/>
           </w:tcPr>
           <w:p>
-            <w:hyperlink r:id="rId29" w:history="1">
+            <w:hyperlink r:id="rId33" w:history="1">
               <w:r>
                 <w:rPr>
                   <w:rStyle w:val="Hyperlink"/>
@@ -8160,7 +8429,7 @@
             <w:noWrap/>
           </w:tcPr>
           <w:p>
-            <w:hyperlink r:id="rId30" w:history="1">
+            <w:hyperlink r:id="rId34" w:history="1">
               <w:r>
                 <w:rPr>
                   <w:rStyle w:val="Hyperlink"/>
@@ -8259,30 +8528,12 @@
             <w:noWrap/>
           </w:tcPr>
           <w:p>
-            <w:hyperlink r:id="rId31" w:history="1">
+            <w:hyperlink r:id="rId35" w:history="1">
               <w:r>
                 <w:rPr>
                   <w:rStyle w:val="Hyperlink"/>
                 </w:rPr>
-                <w:t>compl</w:t>
-              </w:r>
-              <w:r>
-                <w:rPr>
-                  <w:rStyle w:val="Hyperlink"/>
-                </w:rPr>
-                <w:t>e</w:t>
-              </w:r>
-              <w:r>
-                <w:rPr>
-                  <w:rStyle w:val="Hyperlink"/>
-                </w:rPr>
-                <w:t>t</w:t>
-              </w:r>
-              <w:r>
-                <w:rPr>
-                  <w:rStyle w:val="Hyperlink"/>
-                </w:rPr>
-                <w:t>e</w:t>
+                <w:t>complete</w:t>
               </w:r>
             </w:hyperlink>
           </w:p>
@@ -8416,7 +8667,7 @@
             <w:noWrap/>
           </w:tcPr>
           <w:p>
-            <w:hyperlink r:id="rId32" w:history="1">
+            <w:hyperlink r:id="rId36" w:history="1">
               <w:r>
                 <w:rPr>
                   <w:rStyle w:val="Hyperlink"/>
@@ -8515,7 +8766,7 @@
             <w:noWrap/>
           </w:tcPr>
           <w:p>
-            <w:hyperlink r:id="rId33" w:history="1">
+            <w:hyperlink r:id="rId37" w:history="1">
               <w:r>
                 <w:rPr>
                   <w:rStyle w:val="Hyperlink"/>
@@ -8654,7 +8905,7 @@
             <w:noWrap/>
           </w:tcPr>
           <w:p>
-            <w:hyperlink r:id="rId34" w:history="1">
+            <w:hyperlink r:id="rId38" w:history="1">
               <w:r>
                 <w:rPr>
                   <w:rStyle w:val="Hyperlink"/>
@@ -8696,6 +8947,7 @@
                 <w:rFonts w:ascii="Arial" w:hAnsi="Arial" w:cs="Arial"/>
                 <w:lang w:eastAsia="ja-JP"/>
               </w:rPr>
+              <w:lastRenderedPageBreak/>
               <w:t>3.4</w:t>
             </w:r>
           </w:p>
@@ -8753,7 +9005,7 @@
             <w:noWrap/>
           </w:tcPr>
           <w:p>
-            <w:hyperlink r:id="rId35" w:history="1">
+            <w:hyperlink r:id="rId39" w:history="1">
               <w:r>
                 <w:rPr>
                   <w:rStyle w:val="Hyperlink"/>
@@ -8875,7 +9127,6 @@
                 <w:rFonts w:ascii="Arial" w:hAnsi="Arial" w:cs="Arial"/>
                 <w:lang w:eastAsia="ja-JP"/>
               </w:rPr>
-              <w:lastRenderedPageBreak/>
               <w:t>3.4</w:t>
             </w:r>
           </w:p>
@@ -8893,7 +9144,7 @@
             <w:noWrap/>
           </w:tcPr>
           <w:p>
-            <w:hyperlink r:id="rId36" w:history="1">
+            <w:hyperlink r:id="rId40" w:history="1">
               <w:r>
                 <w:rPr>
                   <w:rStyle w:val="Hyperlink"/>
@@ -8976,13 +9227,7 @@
               <w:rPr>
                 <w:rFonts w:ascii="Arial" w:hAnsi="Arial" w:cs="Arial"/>
               </w:rPr>
-              <w:t>Perform and record</w:t>
-            </w:r>
-            <w:r>
-              <w:rPr>
-                <w:rFonts w:ascii="Arial" w:hAnsi="Arial" w:cs="Arial"/>
-              </w:rPr>
-              <w:t xml:space="preserve"> test</w:t>
+              <w:t>Perform and record test</w:t>
             </w:r>
           </w:p>
         </w:tc>
@@ -8998,7 +9243,7 @@
             <w:noWrap/>
           </w:tcPr>
           <w:p>
-            <w:hyperlink r:id="rId37" w:history="1">
+            <w:hyperlink r:id="rId41" w:history="1">
               <w:r>
                 <w:rPr>
                   <w:rStyle w:val="Hyperlink"/>
@@ -9137,7 +9382,7 @@
             <w:noWrap/>
           </w:tcPr>
           <w:p>
-            <w:hyperlink r:id="rId38" w:history="1">
+            <w:hyperlink r:id="rId42" w:history="1">
               <w:r>
                 <w:rPr>
                   <w:rStyle w:val="Hyperlink"/>
@@ -9367,7 +9612,7 @@
             <w:noWrap/>
           </w:tcPr>
           <w:p>
-            <w:hyperlink r:id="rId39" w:history="1">
+            <w:hyperlink r:id="rId43" w:history="1">
               <w:r>
                 <w:rPr>
                   <w:rStyle w:val="Hyperlink"/>
@@ -9466,7 +9711,7 @@
             <w:noWrap/>
           </w:tcPr>
           <w:p>
-            <w:hyperlink r:id="rId40" w:history="1">
+            <w:hyperlink r:id="rId44" w:history="1">
               <w:r>
                 <w:rPr>
                   <w:rStyle w:val="Hyperlink"/>
@@ -9605,7 +9850,7 @@
             <w:noWrap/>
           </w:tcPr>
           <w:p>
-            <w:hyperlink r:id="rId41" w:history="1">
+            <w:hyperlink r:id="rId45" w:history="1">
               <w:r>
                 <w:rPr>
                   <w:rStyle w:val="Hyperlink"/>
@@ -9704,7 +9949,7 @@
             <w:noWrap/>
           </w:tcPr>
           <w:p>
-            <w:hyperlink r:id="rId42" w:history="1">
+            <w:hyperlink r:id="rId46" w:history="1">
               <w:r>
                 <w:rPr>
                   <w:rStyle w:val="Hyperlink"/>
@@ -9843,7 +10088,7 @@
             <w:noWrap/>
           </w:tcPr>
           <w:p>
-            <w:hyperlink r:id="rId43" w:history="1">
+            <w:hyperlink r:id="rId47" w:history="1">
               <w:r>
                 <w:rPr>
                   <w:rStyle w:val="Hyperlink"/>
@@ -10355,10 +10600,7 @@
             </w:tcBorders>
             <w:noWrap/>
           </w:tcPr>
-          <w:p>
-            <w:bookmarkStart w:id="1" w:name="_GoBack"/>
-            <w:bookmarkEnd w:id="1"/>
-          </w:p>
+          <w:p/>
         </w:tc>
         <w:tc>
           <w:tcPr>
@@ -10666,7 +10908,49 @@
               <w:rPr>
                 <w:lang w:eastAsia="en-AU"/>
               </w:rPr>
-              <w:t xml:space="preserve">Due to the class structure of the gameData, questionData ect the JSON string being passed from the server to the game has to be structured in a particular way. </w:t>
+              <w:t xml:space="preserve">Due to the class structure of the </w:t>
+            </w:r>
+            <w:proofErr w:type="spellStart"/>
+            <w:r>
+              <w:rPr>
+                <w:lang w:eastAsia="en-AU"/>
+              </w:rPr>
+              <w:t>gameData</w:t>
+            </w:r>
+            <w:proofErr w:type="spellEnd"/>
+            <w:r>
+              <w:rPr>
+                <w:lang w:eastAsia="en-AU"/>
+              </w:rPr>
+              <w:t xml:space="preserve">, </w:t>
+            </w:r>
+            <w:proofErr w:type="spellStart"/>
+            <w:r>
+              <w:rPr>
+                <w:lang w:eastAsia="en-AU"/>
+              </w:rPr>
+              <w:t>questionData</w:t>
+            </w:r>
+            <w:proofErr w:type="spellEnd"/>
+            <w:r>
+              <w:rPr>
+                <w:lang w:eastAsia="en-AU"/>
+              </w:rPr>
+              <w:t xml:space="preserve"> </w:t>
+            </w:r>
+            <w:proofErr w:type="spellStart"/>
+            <w:r>
+              <w:rPr>
+                <w:lang w:eastAsia="en-AU"/>
+              </w:rPr>
+              <w:t>ect</w:t>
+            </w:r>
+            <w:proofErr w:type="spellEnd"/>
+            <w:r>
+              <w:rPr>
+                <w:lang w:eastAsia="en-AU"/>
+              </w:rPr>
+              <w:t xml:space="preserve"> the JSON string being passed from the server to the game has to be structured in a particular way. </w:t>
             </w:r>
           </w:p>
           <w:p>
@@ -10987,7 +11271,7 @@
 </file>
 
 <file path=word/numbering.xml><?xml version="1.0" encoding="utf-8"?>
-<w:numbering xmlns:wpc="http://schemas.microsoft.com/office/word/2010/wordprocessingCanvas" xmlns:cx="http://schemas.microsoft.com/office/drawing/2014/chartex" xmlns:cx1="http://schemas.microsoft.com/office/drawing/2015/9/8/chartex" xmlns:mc="http://schemas.openxmlformats.org/markup-compatibility/2006" xmlns:o="urn:schemas-microsoft-com:office:office" xmlns:r="http://schemas.openxmlformats.org/officeDocument/2006/relationships" xmlns:m="http://schemas.openxmlformats.org/officeDocument/2006/math" xmlns:v="urn:schemas-microsoft-com:vml" xmlns:wp14="http://schemas.microsoft.com/office/word/2010/wordprocessingDrawing" xmlns:wp="http://schemas.openxmlformats.org/drawingml/2006/wordprocessingDrawing" xmlns:w10="urn:schemas-microsoft-com:office:word" xmlns:w="http://schemas.openxmlformats.org/wordprocessingml/2006/main" xmlns:w14="http://schemas.microsoft.com/office/word/2010/wordml" xmlns:w15="http://schemas.microsoft.com/office/word/2012/wordml" xmlns:w16se="http://schemas.microsoft.com/office/word/2015/wordml/symex" xmlns:wpg="http://schemas.microsoft.com/office/word/2010/wordprocessingGroup" xmlns:wpi="http://schemas.microsoft.com/office/word/2010/wordprocessingInk" xmlns:wne="http://schemas.microsoft.com/office/word/2006/wordml" xmlns:wps="http://schemas.microsoft.com/office/word/2010/wordprocessingShape" mc:Ignorable="w14 w15 w16se wp14">
+<w:numbering xmlns:wpc="http://schemas.microsoft.com/office/word/2010/wordprocessingCanvas" xmlns:mc="http://schemas.openxmlformats.org/markup-compatibility/2006" xmlns:o="urn:schemas-microsoft-com:office:office" xmlns:r="http://schemas.openxmlformats.org/officeDocument/2006/relationships" xmlns:m="http://schemas.openxmlformats.org/officeDocument/2006/math" xmlns:v="urn:schemas-microsoft-com:vml" xmlns:wp14="http://schemas.microsoft.com/office/word/2010/wordprocessingDrawing" xmlns:wp="http://schemas.openxmlformats.org/drawingml/2006/wordprocessingDrawing" xmlns:w10="urn:schemas-microsoft-com:office:word" xmlns:w="http://schemas.openxmlformats.org/wordprocessingml/2006/main" xmlns:w14="http://schemas.microsoft.com/office/word/2010/wordml" xmlns:w15="http://schemas.microsoft.com/office/word/2012/wordml" xmlns:wpg="http://schemas.microsoft.com/office/word/2010/wordprocessingGroup" xmlns:wpi="http://schemas.microsoft.com/office/word/2010/wordprocessingInk" xmlns:wne="http://schemas.microsoft.com/office/word/2006/wordml" xmlns:wps="http://schemas.microsoft.com/office/word/2010/wordprocessingShape" mc:Ignorable="w14 w15 wp14">
   <w:abstractNum w:abstractNumId="0" w15:restartNumberingAfterBreak="0">
     <w:nsid w:val="13AD0F52"/>
     <w:multiLevelType w:val="hybridMultilevel"/>
@@ -12619,7 +12903,7 @@
 </file>
 
 <file path=word/styles.xml><?xml version="1.0" encoding="utf-8"?>
-<w:styles xmlns:mc="http://schemas.openxmlformats.org/markup-compatibility/2006" xmlns:r="http://schemas.openxmlformats.org/officeDocument/2006/relationships" xmlns:w="http://schemas.openxmlformats.org/wordprocessingml/2006/main" xmlns:w14="http://schemas.microsoft.com/office/word/2010/wordml" xmlns:w15="http://schemas.microsoft.com/office/word/2012/wordml" xmlns:w16se="http://schemas.microsoft.com/office/word/2015/wordml/symex" mc:Ignorable="w14 w15 w16se">
+<w:styles xmlns:mc="http://schemas.openxmlformats.org/markup-compatibility/2006" xmlns:r="http://schemas.openxmlformats.org/officeDocument/2006/relationships" xmlns:w="http://schemas.openxmlformats.org/wordprocessingml/2006/main" xmlns:w14="http://schemas.microsoft.com/office/word/2010/wordml" xmlns:w15="http://schemas.microsoft.com/office/word/2012/wordml" mc:Ignorable="w14 w15">
   <w:docDefaults>
     <w:rPrDefault>
       <w:rPr>

</xml_diff>

<commit_message>
Updated Aarons work items
</commit_message>
<xml_diff>
--- a/iteration5.docx
+++ b/iteration5.docx
@@ -1,6 +1,6 @@
 
 <file path=word/document.xml><?xml version="1.0" encoding="utf-8"?>
-<w:document xmlns:wpc="http://schemas.microsoft.com/office/word/2010/wordprocessingCanvas" xmlns:mc="http://schemas.openxmlformats.org/markup-compatibility/2006" xmlns:o="urn:schemas-microsoft-com:office:office" xmlns:r="http://schemas.openxmlformats.org/officeDocument/2006/relationships" xmlns:m="http://schemas.openxmlformats.org/officeDocument/2006/math" xmlns:v="urn:schemas-microsoft-com:vml" xmlns:wp14="http://schemas.microsoft.com/office/word/2010/wordprocessingDrawing" xmlns:wp="http://schemas.openxmlformats.org/drawingml/2006/wordprocessingDrawing" xmlns:w10="urn:schemas-microsoft-com:office:word" xmlns:w="http://schemas.openxmlformats.org/wordprocessingml/2006/main" xmlns:w14="http://schemas.microsoft.com/office/word/2010/wordml" xmlns:w15="http://schemas.microsoft.com/office/word/2012/wordml" xmlns:wpg="http://schemas.microsoft.com/office/word/2010/wordprocessingGroup" xmlns:wpi="http://schemas.microsoft.com/office/word/2010/wordprocessingInk" xmlns:wne="http://schemas.microsoft.com/office/word/2006/wordml" xmlns:wps="http://schemas.microsoft.com/office/word/2010/wordprocessingShape" mc:Ignorable="w14 w15 wp14">
+<w:document xmlns:wpc="http://schemas.microsoft.com/office/word/2010/wordprocessingCanvas" xmlns:mo="http://schemas.microsoft.com/office/mac/office/2008/main" xmlns:mc="http://schemas.openxmlformats.org/markup-compatibility/2006" xmlns:mv="urn:schemas-microsoft-com:mac:vml" xmlns:o="urn:schemas-microsoft-com:office:office" xmlns:r="http://schemas.openxmlformats.org/officeDocument/2006/relationships" xmlns:m="http://schemas.openxmlformats.org/officeDocument/2006/math" xmlns:v="urn:schemas-microsoft-com:vml" xmlns:wp14="http://schemas.microsoft.com/office/word/2010/wordprocessingDrawing" xmlns:wp="http://schemas.openxmlformats.org/drawingml/2006/wordprocessingDrawing" xmlns:w10="urn:schemas-microsoft-com:office:word" xmlns:w="http://schemas.openxmlformats.org/wordprocessingml/2006/main" xmlns:w14="http://schemas.microsoft.com/office/word/2010/wordml" xmlns:w15="http://schemas.microsoft.com/office/word/2012/wordml" xmlns:wpg="http://schemas.microsoft.com/office/word/2010/wordprocessingGroup" xmlns:wpi="http://schemas.microsoft.com/office/word/2010/wordprocessingInk" xmlns:wne="http://schemas.microsoft.com/office/word/2006/wordml" xmlns:wps="http://schemas.microsoft.com/office/word/2010/wordprocessingShape" mc:Ignorable="w14 w15 wp14">
   <w:body>
     <w:p>
       <w:pPr>
@@ -798,15 +798,7 @@
         </w:numPr>
       </w:pPr>
       <w:r>
-        <w:t xml:space="preserve">Almost all external </w:t>
-      </w:r>
-      <w:proofErr w:type="spellStart"/>
-      <w:r>
-        <w:t>actors</w:t>
-      </w:r>
-      <w:proofErr w:type="spellEnd"/>
-      <w:r>
-        <w:t xml:space="preserve"> identified, including external systems and events.</w:t>
+        <w:t>Almost all external actors identified, including external systems and events.</w:t>
       </w:r>
     </w:p>
     <w:p>
@@ -1104,7 +1096,23 @@
           <w:rFonts w:eastAsiaTheme="minorHAnsi"/>
           <w:lang w:val="en-AU"/>
         </w:rPr>
-        <w:t xml:space="preserve">for the use case.. </w:t>
+        <w:t xml:space="preserve">for the use </w:t>
+      </w:r>
+      <w:proofErr w:type="gramStart"/>
+      <w:r>
+        <w:rPr>
+          <w:rFonts w:eastAsiaTheme="minorHAnsi"/>
+          <w:lang w:val="en-AU"/>
+        </w:rPr>
+        <w:t>case..</w:t>
+      </w:r>
+      <w:proofErr w:type="gramEnd"/>
+      <w:r>
+        <w:rPr>
+          <w:rFonts w:eastAsiaTheme="minorHAnsi"/>
+          <w:lang w:val="en-AU"/>
+        </w:rPr>
+        <w:t xml:space="preserve"> </w:t>
       </w:r>
     </w:p>
     <w:p>
@@ -2745,6 +2753,7 @@
                 <w:rFonts w:ascii="Arial" w:hAnsi="Arial" w:cs="Arial"/>
                 <w:lang w:eastAsia="ja-JP"/>
               </w:rPr>
+              <w:lastRenderedPageBreak/>
               <w:t>1.2</w:t>
             </w:r>
           </w:p>
@@ -2852,7 +2861,19 @@
               <w:rPr>
                 <w:rFonts w:ascii="Arial" w:hAnsi="Arial" w:cs="Arial"/>
               </w:rPr>
-              <w:t>Document will be submitted to version control. A pull request will be made specifying Charnes as reviewer.</w:t>
+              <w:t xml:space="preserve">Document will be submitted to version control. A pull request </w:t>
+            </w:r>
+            <w:r>
+              <w:rPr>
+                <w:rFonts w:ascii="Arial" w:hAnsi="Arial" w:cs="Arial"/>
+              </w:rPr>
+              <w:t xml:space="preserve">will be made specifying Michelle </w:t>
+            </w:r>
+            <w:r>
+              <w:rPr>
+                <w:rFonts w:ascii="Arial" w:hAnsi="Arial" w:cs="Arial"/>
+              </w:rPr>
+              <w:t>as reviewer.</w:t>
             </w:r>
           </w:p>
           <w:p>
@@ -2928,160 +2949,101 @@
                 <w:lang w:eastAsia="ja-JP"/>
               </w:rPr>
             </w:pPr>
-            <w:r>
-              <w:rPr>
-                <w:rFonts w:ascii="Arial" w:hAnsi="Arial" w:cs="Arial"/>
-                <w:color w:val="FF0000"/>
-                <w:lang w:eastAsia="ja-JP"/>
-              </w:rPr>
-              <w:t>In progress</w:t>
-            </w:r>
-          </w:p>
-        </w:tc>
-        <w:tc>
-          <w:tcPr>
-            <w:tcW w:w="1080" w:type="dxa"/>
-            <w:tcBorders>
-              <w:top w:val="single" w:sz="6" w:space="0" w:color="000000"/>
-              <w:left w:val="single" w:sz="6" w:space="0" w:color="000000"/>
-              <w:bottom w:val="single" w:sz="6" w:space="0" w:color="000000"/>
-              <w:right w:val="single" w:sz="6" w:space="0" w:color="000000"/>
-            </w:tcBorders>
-            <w:noWrap/>
-          </w:tcPr>
-          <w:p>
-            <w:r>
-              <w:t>Aaron</w:t>
-            </w:r>
-          </w:p>
-        </w:tc>
-        <w:tc>
-          <w:tcPr>
-            <w:tcW w:w="1080" w:type="dxa"/>
-            <w:tcBorders>
-              <w:top w:val="single" w:sz="6" w:space="0" w:color="000000"/>
-              <w:left w:val="single" w:sz="6" w:space="0" w:color="000000"/>
-              <w:bottom w:val="single" w:sz="6" w:space="0" w:color="000000"/>
-              <w:right w:val="single" w:sz="6" w:space="0" w:color="000000"/>
-            </w:tcBorders>
-          </w:tcPr>
-          <w:p>
-            <w:pPr>
-              <w:widowControl/>
-              <w:spacing w:line="240" w:lineRule="auto"/>
-              <w:rPr>
-                <w:rFonts w:ascii="Arial" w:hAnsi="Arial" w:cs="Arial"/>
-                <w:lang w:eastAsia="ja-JP"/>
-              </w:rPr>
-            </w:pPr>
-            <w:r>
-              <w:rPr>
-                <w:rFonts w:ascii="Arial" w:hAnsi="Arial" w:cs="Arial"/>
-                <w:lang w:eastAsia="ja-JP"/>
-              </w:rPr>
-              <w:t>5</w:t>
-            </w:r>
-          </w:p>
-        </w:tc>
-        <w:tc>
-          <w:tcPr>
-            <w:tcW w:w="900" w:type="dxa"/>
-            <w:tcBorders>
-              <w:top w:val="single" w:sz="6" w:space="0" w:color="000000"/>
-              <w:left w:val="single" w:sz="6" w:space="0" w:color="000000"/>
-              <w:bottom w:val="single" w:sz="6" w:space="0" w:color="000000"/>
-              <w:right w:val="single" w:sz="6" w:space="0" w:color="000000"/>
-            </w:tcBorders>
-            <w:noWrap/>
-          </w:tcPr>
-          <w:p>
-            <w:r>
-              <w:t>0</w:t>
-            </w:r>
-          </w:p>
-        </w:tc>
-        <w:tc>
-          <w:tcPr>
-            <w:tcW w:w="1136" w:type="dxa"/>
-            <w:tcBorders>
-              <w:top w:val="single" w:sz="6" w:space="0" w:color="000000"/>
-              <w:left w:val="single" w:sz="6" w:space="0" w:color="000000"/>
-              <w:bottom w:val="single" w:sz="6" w:space="0" w:color="000000"/>
-              <w:right w:val="single" w:sz="4" w:space="0" w:color="000000"/>
-            </w:tcBorders>
-            <w:noWrap/>
-          </w:tcPr>
-          <w:p>
-            <w:r>
-              <w:t>4</w:t>
-            </w:r>
-          </w:p>
-        </w:tc>
-      </w:tr>
-      <w:tr>
-        <w:trPr>
-          <w:trHeight w:val="255"/>
-        </w:trPr>
-        <w:tc>
-          <w:tcPr>
-            <w:tcW w:w="711" w:type="dxa"/>
-            <w:tcBorders>
-              <w:top w:val="single" w:sz="6" w:space="0" w:color="000000"/>
-              <w:left w:val="single" w:sz="4" w:space="0" w:color="000000"/>
-              <w:bottom w:val="single" w:sz="6" w:space="0" w:color="000000"/>
-              <w:right w:val="single" w:sz="6" w:space="0" w:color="000000"/>
-            </w:tcBorders>
-          </w:tcPr>
-          <w:p>
-            <w:pPr>
-              <w:widowControl/>
-              <w:spacing w:line="240" w:lineRule="auto"/>
-              <w:rPr>
-                <w:rFonts w:ascii="Arial" w:hAnsi="Arial" w:cs="Arial"/>
-                <w:lang w:eastAsia="ja-JP"/>
-              </w:rPr>
-            </w:pPr>
-            <w:r>
-              <w:rPr>
-                <w:rFonts w:ascii="Arial" w:hAnsi="Arial" w:cs="Arial"/>
-                <w:lang w:eastAsia="ja-JP"/>
-              </w:rPr>
-              <w:t>1.3</w:t>
-            </w:r>
-          </w:p>
-        </w:tc>
-        <w:tc>
-          <w:tcPr>
-            <w:tcW w:w="10254" w:type="dxa"/>
-            <w:gridSpan w:val="7"/>
-            <w:tcBorders>
-              <w:top w:val="single" w:sz="6" w:space="0" w:color="000000"/>
-              <w:left w:val="single" w:sz="6" w:space="0" w:color="000000"/>
-              <w:bottom w:val="single" w:sz="6" w:space="0" w:color="000000"/>
-              <w:right w:val="single" w:sz="4" w:space="0" w:color="000000"/>
-            </w:tcBorders>
-            <w:noWrap/>
-          </w:tcPr>
-          <w:p>
             <w:hyperlink r:id="rId9" w:history="1">
               <w:r>
                 <w:rPr>
                   <w:rStyle w:val="Hyperlink"/>
+                  <w:rFonts w:ascii="Arial" w:hAnsi="Arial" w:cs="Arial"/>
+                  <w:lang w:eastAsia="ja-JP"/>
                 </w:rPr>
-                <w:t>https://github.com/coldog86/Development-Project/blob/Aaron/Architecture.docx</w:t>
+                <w:t>Complete</w:t>
               </w:r>
             </w:hyperlink>
-            <w:r>
-              <w:t xml:space="preserve"> </w:t>
-            </w:r>
-            <w:bookmarkStart w:id="1" w:name="_GoBack"/>
-            <w:bookmarkEnd w:id="1"/>
+          </w:p>
+        </w:tc>
+        <w:tc>
+          <w:tcPr>
+            <w:tcW w:w="1080" w:type="dxa"/>
+            <w:tcBorders>
+              <w:top w:val="single" w:sz="6" w:space="0" w:color="000000"/>
+              <w:left w:val="single" w:sz="6" w:space="0" w:color="000000"/>
+              <w:bottom w:val="single" w:sz="6" w:space="0" w:color="000000"/>
+              <w:right w:val="single" w:sz="6" w:space="0" w:color="000000"/>
+            </w:tcBorders>
+            <w:noWrap/>
+          </w:tcPr>
+          <w:p>
+            <w:r>
+              <w:t>Aaron</w:t>
+            </w:r>
+          </w:p>
+        </w:tc>
+        <w:tc>
+          <w:tcPr>
+            <w:tcW w:w="1080" w:type="dxa"/>
+            <w:tcBorders>
+              <w:top w:val="single" w:sz="6" w:space="0" w:color="000000"/>
+              <w:left w:val="single" w:sz="6" w:space="0" w:color="000000"/>
+              <w:bottom w:val="single" w:sz="6" w:space="0" w:color="000000"/>
+              <w:right w:val="single" w:sz="6" w:space="0" w:color="000000"/>
+            </w:tcBorders>
+          </w:tcPr>
+          <w:p>
+            <w:pPr>
+              <w:widowControl/>
+              <w:spacing w:line="240" w:lineRule="auto"/>
+              <w:rPr>
+                <w:rFonts w:ascii="Arial" w:hAnsi="Arial" w:cs="Arial"/>
+                <w:lang w:eastAsia="ja-JP"/>
+              </w:rPr>
+            </w:pPr>
+            <w:r>
+              <w:rPr>
+                <w:rFonts w:ascii="Arial" w:hAnsi="Arial" w:cs="Arial"/>
+                <w:lang w:eastAsia="ja-JP"/>
+              </w:rPr>
+              <w:t>5</w:t>
+            </w:r>
+          </w:p>
+        </w:tc>
+        <w:tc>
+          <w:tcPr>
+            <w:tcW w:w="900" w:type="dxa"/>
+            <w:tcBorders>
+              <w:top w:val="single" w:sz="6" w:space="0" w:color="000000"/>
+              <w:left w:val="single" w:sz="6" w:space="0" w:color="000000"/>
+              <w:bottom w:val="single" w:sz="6" w:space="0" w:color="000000"/>
+              <w:right w:val="single" w:sz="6" w:space="0" w:color="000000"/>
+            </w:tcBorders>
+            <w:noWrap/>
+          </w:tcPr>
+          <w:p>
+            <w:r>
+              <w:t>5</w:t>
+            </w:r>
+          </w:p>
+        </w:tc>
+        <w:tc>
+          <w:tcPr>
+            <w:tcW w:w="1136" w:type="dxa"/>
+            <w:tcBorders>
+              <w:top w:val="single" w:sz="6" w:space="0" w:color="000000"/>
+              <w:left w:val="single" w:sz="6" w:space="0" w:color="000000"/>
+              <w:bottom w:val="single" w:sz="6" w:space="0" w:color="000000"/>
+              <w:right w:val="single" w:sz="4" w:space="0" w:color="000000"/>
+            </w:tcBorders>
+            <w:noWrap/>
+          </w:tcPr>
+          <w:p>
+            <w:r>
+              <w:t>0</w:t>
+            </w:r>
           </w:p>
         </w:tc>
       </w:tr>
       <w:tr>
         <w:trPr>
-          <w:trHeight w:val="255"/>
+          <w:trHeight w:val="306"/>
         </w:trPr>
         <w:tc>
           <w:tcPr>
@@ -3107,7 +3069,7 @@
                 <w:rFonts w:ascii="Arial" w:hAnsi="Arial" w:cs="Arial"/>
                 <w:lang w:eastAsia="ja-JP"/>
               </w:rPr>
-              <w:t>1.4</w:t>
+              <w:t>1.3.1</w:t>
             </w:r>
           </w:p>
         </w:tc>
@@ -3124,7 +3086,7 @@
           </w:tcPr>
           <w:p>
             <w:r>
-              <w:t>Project Plan</w:t>
+              <w:t>Game Design Document</w:t>
             </w:r>
           </w:p>
         </w:tc>
@@ -3148,7 +3110,7 @@
               <w:rPr>
                 <w:rFonts w:ascii="Arial" w:hAnsi="Arial" w:cs="Arial"/>
               </w:rPr>
-              <w:t>Document will be submitted to version control. A pull request will be made specifying Michelle as reviewer.</w:t>
+              <w:t xml:space="preserve">Document will be submitted to version control requesting a review from Michelle. </w:t>
             </w:r>
           </w:p>
           <w:p>
@@ -3188,7 +3150,7 @@
               <w:rPr>
                 <w:rFonts w:ascii="Arial" w:hAnsi="Arial" w:cs="Arial"/>
               </w:rPr>
-              <w:t>Charnes to make alterations as appropriate and upload to version control</w:t>
+              <w:t>Aaron to make alterations as appropriate and upload to version control</w:t>
             </w:r>
           </w:p>
           <w:p>
@@ -3229,24 +3191,6 @@
               </w:r>
             </w:hyperlink>
           </w:p>
-          <w:p>
-            <w:pPr>
-              <w:rPr>
-                <w:rFonts w:ascii="Arial" w:hAnsi="Arial" w:cs="Arial"/>
-                <w:color w:val="FF0000"/>
-                <w:lang w:eastAsia="ja-JP"/>
-              </w:rPr>
-            </w:pPr>
-          </w:p>
-          <w:p>
-            <w:pPr>
-              <w:rPr>
-                <w:rFonts w:ascii="Arial" w:hAnsi="Arial" w:cs="Arial"/>
-                <w:color w:val="FF0000"/>
-                <w:lang w:eastAsia="ja-JP"/>
-              </w:rPr>
-            </w:pPr>
-          </w:p>
         </w:tc>
         <w:tc>
           <w:tcPr>
@@ -3261,7 +3205,7 @@
           </w:tcPr>
           <w:p>
             <w:r>
-              <w:t>Charnes</w:t>
+              <w:t>Aaron</w:t>
             </w:r>
           </w:p>
         </w:tc>
@@ -3289,7 +3233,7 @@
                 <w:rFonts w:ascii="Arial" w:hAnsi="Arial" w:cs="Arial"/>
                 <w:lang w:eastAsia="ja-JP"/>
               </w:rPr>
-              <w:t>9</w:t>
+              <w:t>1</w:t>
             </w:r>
           </w:p>
         </w:tc>
@@ -3306,7 +3250,7 @@
           </w:tcPr>
           <w:p>
             <w:r>
-              <w:t>10</w:t>
+              <w:t>1</w:t>
             </w:r>
           </w:p>
         </w:tc>
@@ -3327,6 +3271,8 @@
             </w:r>
           </w:p>
         </w:tc>
+        <w:bookmarkStart w:id="1" w:name="_GoBack"/>
+        <w:bookmarkEnd w:id="1"/>
       </w:tr>
       <w:tr>
         <w:trPr>
@@ -3362,6 +3308,255 @@
         </w:tc>
         <w:tc>
           <w:tcPr>
+            <w:tcW w:w="2378" w:type="dxa"/>
+            <w:tcBorders>
+              <w:top w:val="single" w:sz="6" w:space="0" w:color="000000"/>
+              <w:left w:val="single" w:sz="6" w:space="0" w:color="000000"/>
+              <w:bottom w:val="single" w:sz="6" w:space="0" w:color="000000"/>
+              <w:right w:val="single" w:sz="6" w:space="0" w:color="000000"/>
+            </w:tcBorders>
+            <w:noWrap/>
+          </w:tcPr>
+          <w:p>
+            <w:r>
+              <w:t>Project Plan</w:t>
+            </w:r>
+          </w:p>
+        </w:tc>
+        <w:tc>
+          <w:tcPr>
+            <w:tcW w:w="2510" w:type="dxa"/>
+            <w:tcBorders>
+              <w:top w:val="single" w:sz="6" w:space="0" w:color="000000"/>
+              <w:left w:val="single" w:sz="6" w:space="0" w:color="000000"/>
+              <w:bottom w:val="single" w:sz="6" w:space="0" w:color="000000"/>
+              <w:right w:val="single" w:sz="6" w:space="0" w:color="000000"/>
+            </w:tcBorders>
+          </w:tcPr>
+          <w:p>
+            <w:pPr>
+              <w:rPr>
+                <w:rFonts w:ascii="Arial" w:hAnsi="Arial" w:cs="Arial"/>
+              </w:rPr>
+            </w:pPr>
+            <w:r>
+              <w:rPr>
+                <w:rFonts w:ascii="Arial" w:hAnsi="Arial" w:cs="Arial"/>
+              </w:rPr>
+              <w:t>Document will be submitted to version control. A pull request will be made specifying Michelle as reviewer.</w:t>
+            </w:r>
+          </w:p>
+          <w:p>
+            <w:pPr>
+              <w:rPr>
+                <w:rFonts w:ascii="Arial" w:hAnsi="Arial" w:cs="Arial"/>
+              </w:rPr>
+            </w:pPr>
+          </w:p>
+          <w:p>
+            <w:pPr>
+              <w:rPr>
+                <w:rFonts w:ascii="Arial" w:hAnsi="Arial" w:cs="Arial"/>
+              </w:rPr>
+            </w:pPr>
+            <w:r>
+              <w:rPr>
+                <w:rFonts w:ascii="Arial" w:hAnsi="Arial" w:cs="Arial"/>
+              </w:rPr>
+              <w:t>Michelle will comment directly on the document and upload to version control</w:t>
+            </w:r>
+          </w:p>
+          <w:p>
+            <w:pPr>
+              <w:rPr>
+                <w:rFonts w:ascii="Arial" w:hAnsi="Arial" w:cs="Arial"/>
+              </w:rPr>
+            </w:pPr>
+          </w:p>
+          <w:p>
+            <w:pPr>
+              <w:rPr>
+                <w:rFonts w:ascii="Arial" w:hAnsi="Arial" w:cs="Arial"/>
+              </w:rPr>
+            </w:pPr>
+            <w:r>
+              <w:rPr>
+                <w:rFonts w:ascii="Arial" w:hAnsi="Arial" w:cs="Arial"/>
+              </w:rPr>
+              <w:t>Charnes to make alterations as appropriate and upload to version control</w:t>
+            </w:r>
+          </w:p>
+          <w:p>
+            <w:pPr>
+              <w:rPr>
+                <w:rFonts w:ascii="Arial" w:hAnsi="Arial" w:cs="Arial"/>
+              </w:rPr>
+            </w:pPr>
+          </w:p>
+        </w:tc>
+        <w:tc>
+          <w:tcPr>
+            <w:tcW w:w="1170" w:type="dxa"/>
+            <w:tcBorders>
+              <w:top w:val="single" w:sz="6" w:space="0" w:color="000000"/>
+              <w:left w:val="single" w:sz="6" w:space="0" w:color="000000"/>
+              <w:bottom w:val="single" w:sz="6" w:space="0" w:color="000000"/>
+              <w:right w:val="single" w:sz="6" w:space="0" w:color="000000"/>
+            </w:tcBorders>
+            <w:noWrap/>
+          </w:tcPr>
+          <w:p>
+            <w:pPr>
+              <w:rPr>
+                <w:rFonts w:ascii="Arial" w:hAnsi="Arial" w:cs="Arial"/>
+                <w:color w:val="FF0000"/>
+                <w:lang w:eastAsia="ja-JP"/>
+              </w:rPr>
+            </w:pPr>
+            <w:hyperlink r:id="rId11" w:history="1">
+              <w:r>
+                <w:rPr>
+                  <w:rStyle w:val="Hyperlink"/>
+                  <w:rFonts w:ascii="Arial" w:hAnsi="Arial" w:cs="Arial"/>
+                  <w:lang w:eastAsia="ja-JP"/>
+                </w:rPr>
+                <w:t>Complete</w:t>
+              </w:r>
+            </w:hyperlink>
+          </w:p>
+          <w:p>
+            <w:pPr>
+              <w:rPr>
+                <w:rFonts w:ascii="Arial" w:hAnsi="Arial" w:cs="Arial"/>
+                <w:color w:val="FF0000"/>
+                <w:lang w:eastAsia="ja-JP"/>
+              </w:rPr>
+            </w:pPr>
+          </w:p>
+          <w:p>
+            <w:pPr>
+              <w:rPr>
+                <w:rFonts w:ascii="Arial" w:hAnsi="Arial" w:cs="Arial"/>
+                <w:color w:val="FF0000"/>
+                <w:lang w:eastAsia="ja-JP"/>
+              </w:rPr>
+            </w:pPr>
+          </w:p>
+        </w:tc>
+        <w:tc>
+          <w:tcPr>
+            <w:tcW w:w="1080" w:type="dxa"/>
+            <w:tcBorders>
+              <w:top w:val="single" w:sz="6" w:space="0" w:color="000000"/>
+              <w:left w:val="single" w:sz="6" w:space="0" w:color="000000"/>
+              <w:bottom w:val="single" w:sz="6" w:space="0" w:color="000000"/>
+              <w:right w:val="single" w:sz="6" w:space="0" w:color="000000"/>
+            </w:tcBorders>
+            <w:noWrap/>
+          </w:tcPr>
+          <w:p>
+            <w:r>
+              <w:t>Charnes</w:t>
+            </w:r>
+          </w:p>
+        </w:tc>
+        <w:tc>
+          <w:tcPr>
+            <w:tcW w:w="1080" w:type="dxa"/>
+            <w:tcBorders>
+              <w:top w:val="single" w:sz="6" w:space="0" w:color="000000"/>
+              <w:left w:val="single" w:sz="6" w:space="0" w:color="000000"/>
+              <w:bottom w:val="single" w:sz="6" w:space="0" w:color="000000"/>
+              <w:right w:val="single" w:sz="6" w:space="0" w:color="000000"/>
+            </w:tcBorders>
+          </w:tcPr>
+          <w:p>
+            <w:pPr>
+              <w:widowControl/>
+              <w:spacing w:line="240" w:lineRule="auto"/>
+              <w:rPr>
+                <w:rFonts w:ascii="Arial" w:hAnsi="Arial" w:cs="Arial"/>
+                <w:lang w:eastAsia="ja-JP"/>
+              </w:rPr>
+            </w:pPr>
+            <w:r>
+              <w:rPr>
+                <w:rFonts w:ascii="Arial" w:hAnsi="Arial" w:cs="Arial"/>
+                <w:lang w:eastAsia="ja-JP"/>
+              </w:rPr>
+              <w:t>9</w:t>
+            </w:r>
+          </w:p>
+        </w:tc>
+        <w:tc>
+          <w:tcPr>
+            <w:tcW w:w="900" w:type="dxa"/>
+            <w:tcBorders>
+              <w:top w:val="single" w:sz="6" w:space="0" w:color="000000"/>
+              <w:left w:val="single" w:sz="6" w:space="0" w:color="000000"/>
+              <w:bottom w:val="single" w:sz="6" w:space="0" w:color="000000"/>
+              <w:right w:val="single" w:sz="6" w:space="0" w:color="000000"/>
+            </w:tcBorders>
+            <w:noWrap/>
+          </w:tcPr>
+          <w:p>
+            <w:r>
+              <w:t>10</w:t>
+            </w:r>
+          </w:p>
+        </w:tc>
+        <w:tc>
+          <w:tcPr>
+            <w:tcW w:w="1136" w:type="dxa"/>
+            <w:tcBorders>
+              <w:top w:val="single" w:sz="6" w:space="0" w:color="000000"/>
+              <w:left w:val="single" w:sz="6" w:space="0" w:color="000000"/>
+              <w:bottom w:val="single" w:sz="6" w:space="0" w:color="000000"/>
+              <w:right w:val="single" w:sz="4" w:space="0" w:color="000000"/>
+            </w:tcBorders>
+            <w:noWrap/>
+          </w:tcPr>
+          <w:p>
+            <w:r>
+              <w:t>0</w:t>
+            </w:r>
+          </w:p>
+        </w:tc>
+      </w:tr>
+      <w:tr>
+        <w:trPr>
+          <w:trHeight w:val="255"/>
+        </w:trPr>
+        <w:tc>
+          <w:tcPr>
+            <w:tcW w:w="711" w:type="dxa"/>
+            <w:tcBorders>
+              <w:top w:val="single" w:sz="6" w:space="0" w:color="000000"/>
+              <w:left w:val="single" w:sz="4" w:space="0" w:color="000000"/>
+              <w:bottom w:val="single" w:sz="6" w:space="0" w:color="000000"/>
+              <w:right w:val="single" w:sz="6" w:space="0" w:color="000000"/>
+            </w:tcBorders>
+          </w:tcPr>
+          <w:p>
+            <w:pPr>
+              <w:widowControl/>
+              <w:spacing w:line="240" w:lineRule="auto"/>
+              <w:rPr>
+                <w:rFonts w:ascii="Arial" w:hAnsi="Arial" w:cs="Arial"/>
+                <w:lang w:eastAsia="ja-JP"/>
+              </w:rPr>
+            </w:pPr>
+            <w:r>
+              <w:rPr>
+                <w:rFonts w:ascii="Arial" w:hAnsi="Arial" w:cs="Arial"/>
+                <w:lang w:eastAsia="ja-JP"/>
+              </w:rPr>
+              <w:t>1.4</w:t>
+            </w:r>
+          </w:p>
+        </w:tc>
+        <w:tc>
+          <w:tcPr>
             <w:tcW w:w="10254" w:type="dxa"/>
             <w:gridSpan w:val="7"/>
             <w:tcBorders>
@@ -3379,7 +3574,7 @@
                 <w:szCs w:val="18"/>
               </w:rPr>
             </w:pPr>
-            <w:hyperlink r:id="rId11" w:history="1">
+            <w:hyperlink r:id="rId12" w:history="1">
               <w:r>
                 <w:rPr>
                   <w:rStyle w:val="Hyperlink"/>
@@ -3476,7 +3671,14 @@
               <w:rPr>
                 <w:rFonts w:ascii="Arial" w:hAnsi="Arial" w:cs="Arial"/>
               </w:rPr>
-              <w:t xml:space="preserve">Charnes to review the Vision Document using the criteria stated above Appropriate and thorough comments should be made. </w:t>
+              <w:t xml:space="preserve">Charnes to review the Vision Document using the criteria stated above Appropriate and thorough </w:t>
+            </w:r>
+            <w:r>
+              <w:rPr>
+                <w:rFonts w:ascii="Arial" w:hAnsi="Arial" w:cs="Arial"/>
+              </w:rPr>
+              <w:lastRenderedPageBreak/>
+              <w:t xml:space="preserve">comments should be made. </w:t>
             </w:r>
           </w:p>
           <w:p>
@@ -3519,6 +3721,7 @@
                 <w:color w:val="FF0000"/>
                 <w:lang w:eastAsia="ja-JP"/>
               </w:rPr>
+              <w:lastRenderedPageBreak/>
               <w:t>Not Started</w:t>
             </w:r>
           </w:p>
@@ -3635,6 +3838,7 @@
                 <w:rFonts w:ascii="Arial" w:hAnsi="Arial" w:cs="Arial"/>
                 <w:lang w:eastAsia="ja-JP"/>
               </w:rPr>
+              <w:lastRenderedPageBreak/>
               <w:t>1.6</w:t>
             </w:r>
           </w:p>
@@ -3689,14 +3893,7 @@
               <w:rPr>
                 <w:rFonts w:ascii="Arial" w:hAnsi="Arial" w:cs="Arial"/>
               </w:rPr>
-              <w:t xml:space="preserve">Commented document to be submitted to version </w:t>
-            </w:r>
-            <w:r>
-              <w:rPr>
-                <w:rFonts w:ascii="Arial" w:hAnsi="Arial" w:cs="Arial"/>
-              </w:rPr>
-              <w:lastRenderedPageBreak/>
-              <w:t>control</w:t>
+              <w:t>Commented document to be submitted to version control</w:t>
             </w:r>
           </w:p>
         </w:tc>
@@ -3719,7 +3916,7 @@
                 <w:lang w:eastAsia="ja-JP"/>
               </w:rPr>
             </w:pPr>
-            <w:hyperlink r:id="rId12" w:history="1">
+            <w:hyperlink r:id="rId13" w:history="1">
               <w:r>
                 <w:rPr>
                   <w:rStyle w:val="Hyperlink"/>
@@ -3874,7 +4071,7 @@
             <w:noWrap/>
           </w:tcPr>
           <w:p>
-            <w:hyperlink r:id="rId13" w:history="1">
+            <w:hyperlink r:id="rId14" w:history="1">
               <w:r>
                 <w:rPr>
                   <w:rStyle w:val="Hyperlink"/>
@@ -4010,7 +4207,7 @@
                 <w:lang w:eastAsia="ja-JP"/>
               </w:rPr>
             </w:pPr>
-            <w:hyperlink r:id="rId14" w:history="1">
+            <w:hyperlink r:id="rId15" w:history="1">
               <w:r>
                 <w:rPr>
                   <w:rStyle w:val="Hyperlink"/>
@@ -4154,7 +4351,7 @@
             <w:noWrap/>
           </w:tcPr>
           <w:p>
-            <w:hyperlink r:id="rId15" w:history="1">
+            <w:hyperlink r:id="rId16" w:history="1">
               <w:r>
                 <w:rPr>
                   <w:rStyle w:val="Hyperlink"/>
@@ -4264,7 +4461,7 @@
                 <w:lang w:eastAsia="ja-JP"/>
               </w:rPr>
             </w:pPr>
-            <w:hyperlink r:id="rId16" w:history="1">
+            <w:hyperlink r:id="rId17" w:history="1">
               <w:r>
                 <w:rPr>
                   <w:rStyle w:val="Hyperlink"/>
@@ -4408,7 +4605,7 @@
             <w:noWrap/>
           </w:tcPr>
           <w:p>
-            <w:hyperlink r:id="rId17" w:history="1">
+            <w:hyperlink r:id="rId18" w:history="1">
               <w:r>
                 <w:rPr>
                   <w:rStyle w:val="Hyperlink"/>
@@ -4548,24 +4745,6 @@
             <w:noWrap/>
             <w:hideMark/>
           </w:tcPr>
-          <w:p>
-            <w:pPr>
-              <w:rPr>
-                <w:rFonts w:ascii="Arial" w:hAnsi="Arial" w:cs="Arial"/>
-                <w:lang w:eastAsia="ja-JP"/>
-              </w:rPr>
-            </w:pPr>
-            <w:hyperlink r:id="rId18" w:history="1">
-              <w:r>
-                <w:rPr>
-                  <w:rStyle w:val="Hyperlink"/>
-                  <w:rFonts w:ascii="Arial" w:hAnsi="Arial" w:cs="Arial"/>
-                  <w:lang w:eastAsia="ja-JP"/>
-                </w:rPr>
-                <w:t>PHP</w:t>
-              </w:r>
-            </w:hyperlink>
-          </w:p>
           <w:p>
             <w:pPr>
               <w:rPr>
@@ -4591,6 +4770,24 @@
                 <w:lang w:eastAsia="ja-JP"/>
               </w:rPr>
             </w:pPr>
+            <w:hyperlink r:id="rId20" w:history="1">
+              <w:r>
+                <w:rPr>
+                  <w:rStyle w:val="Hyperlink"/>
+                  <w:rFonts w:ascii="Arial" w:hAnsi="Arial" w:cs="Arial"/>
+                  <w:lang w:eastAsia="ja-JP"/>
+                </w:rPr>
+                <w:t>PHP</w:t>
+              </w:r>
+            </w:hyperlink>
+          </w:p>
+          <w:p>
+            <w:pPr>
+              <w:rPr>
+                <w:rFonts w:ascii="Arial" w:hAnsi="Arial" w:cs="Arial"/>
+                <w:lang w:eastAsia="ja-JP"/>
+              </w:rPr>
+            </w:pPr>
           </w:p>
           <w:p>
             <w:pPr>
@@ -4751,7 +4948,7 @@
                 <w:lang w:eastAsia="ja-JP"/>
               </w:rPr>
             </w:pPr>
-            <w:hyperlink r:id="rId20" w:history="1">
+            <w:hyperlink r:id="rId21" w:history="1">
               <w:r>
                 <w:rPr>
                   <w:rStyle w:val="Hyperlink"/>
@@ -4763,7 +4960,7 @@
             </w:hyperlink>
           </w:p>
           <w:p>
-            <w:hyperlink r:id="rId21" w:history="1">
+            <w:hyperlink r:id="rId22" w:history="1">
               <w:r>
                 <w:rPr>
                   <w:rStyle w:val="Hyperlink"/>
@@ -4884,25 +5081,6 @@
             </w:tcBorders>
             <w:noWrap/>
           </w:tcPr>
-          <w:p>
-            <w:pPr>
-              <w:rPr>
-                <w:rFonts w:ascii="Arial" w:hAnsi="Arial" w:cs="Arial"/>
-                <w:color w:val="FF0000"/>
-                <w:lang w:eastAsia="ja-JP"/>
-              </w:rPr>
-            </w:pPr>
-            <w:hyperlink r:id="rId22" w:history="1">
-              <w:r>
-                <w:rPr>
-                  <w:rStyle w:val="Hyperlink"/>
-                  <w:rFonts w:ascii="Arial" w:hAnsi="Arial" w:cs="Arial"/>
-                  <w:lang w:eastAsia="ja-JP"/>
-                </w:rPr>
-                <w:t>C#</w:t>
-              </w:r>
-            </w:hyperlink>
-          </w:p>
           <w:p>
             <w:pPr>
               <w:rPr>
@@ -4930,6 +5108,25 @@
                 <w:lang w:eastAsia="ja-JP"/>
               </w:rPr>
             </w:pPr>
+            <w:hyperlink r:id="rId24" w:history="1">
+              <w:r>
+                <w:rPr>
+                  <w:rStyle w:val="Hyperlink"/>
+                  <w:rFonts w:ascii="Arial" w:hAnsi="Arial" w:cs="Arial"/>
+                  <w:lang w:eastAsia="ja-JP"/>
+                </w:rPr>
+                <w:t>C#</w:t>
+              </w:r>
+            </w:hyperlink>
+          </w:p>
+          <w:p>
+            <w:pPr>
+              <w:rPr>
+                <w:rFonts w:ascii="Arial" w:hAnsi="Arial" w:cs="Arial"/>
+                <w:color w:val="FF0000"/>
+                <w:lang w:eastAsia="ja-JP"/>
+              </w:rPr>
+            </w:pPr>
           </w:p>
           <w:p>
             <w:pPr>
@@ -5075,7 +5272,7 @@
                 <w:lang w:eastAsia="ja-JP"/>
               </w:rPr>
             </w:pPr>
-            <w:hyperlink r:id="rId24" w:history="1">
+            <w:hyperlink r:id="rId25" w:history="1">
               <w:r>
                 <w:rPr>
                   <w:rStyle w:val="Hyperlink"/>
@@ -5098,7 +5295,7 @@
                 <w:lang w:eastAsia="ja-JP"/>
               </w:rPr>
             </w:pPr>
-            <w:hyperlink r:id="rId25" w:history="1">
+            <w:hyperlink r:id="rId26" w:history="1">
               <w:r>
                 <w:rPr>
                   <w:rStyle w:val="Hyperlink"/>
@@ -5519,7 +5716,14 @@
               <w:rPr>
                 <w:rFonts w:ascii="Arial" w:hAnsi="Arial" w:cs="Arial"/>
               </w:rPr>
-              <w:t>Color coding the answer buttons</w:t>
+              <w:t xml:space="preserve">Color coding the answer </w:t>
+            </w:r>
+            <w:r>
+              <w:rPr>
+                <w:rFonts w:ascii="Arial" w:hAnsi="Arial" w:cs="Arial"/>
+              </w:rPr>
+              <w:lastRenderedPageBreak/>
+              <w:t>buttons</w:t>
             </w:r>
           </w:p>
         </w:tc>
@@ -5543,7 +5747,15 @@
               <w:rPr>
                 <w:rFonts w:ascii="Arial" w:hAnsi="Arial" w:cs="Arial"/>
               </w:rPr>
-              <w:t>When a user presses the correct button it should light up green. An wrong button should light up red &amp; the correct should also light up green</w:t>
+              <w:lastRenderedPageBreak/>
+              <w:t xml:space="preserve">When a user presses the </w:t>
+            </w:r>
+            <w:r>
+              <w:rPr>
+                <w:rFonts w:ascii="Arial" w:hAnsi="Arial" w:cs="Arial"/>
+              </w:rPr>
+              <w:lastRenderedPageBreak/>
+              <w:t>correct button it should light up green. An wrong button should light up red &amp; the correct should also light up green</w:t>
             </w:r>
           </w:p>
         </w:tc>
@@ -5566,14 +5778,23 @@
                 <w:lang w:eastAsia="ja-JP"/>
               </w:rPr>
             </w:pPr>
-            <w:hyperlink r:id="rId26" w:history="1">
+            <w:hyperlink r:id="rId27" w:history="1">
               <w:r>
                 <w:rPr>
                   <w:rStyle w:val="Hyperlink"/>
                   <w:rFonts w:ascii="Arial" w:hAnsi="Arial" w:cs="Arial"/>
                   <w:lang w:eastAsia="ja-JP"/>
                 </w:rPr>
-                <w:t>Screen Shot</w:t>
+                <w:t xml:space="preserve">Screen </w:t>
+              </w:r>
+              <w:r>
+                <w:rPr>
+                  <w:rStyle w:val="Hyperlink"/>
+                  <w:rFonts w:ascii="Arial" w:hAnsi="Arial" w:cs="Arial"/>
+                  <w:lang w:eastAsia="ja-JP"/>
+                </w:rPr>
+                <w:lastRenderedPageBreak/>
+                <w:t>Shot</w:t>
               </w:r>
             </w:hyperlink>
           </w:p>
@@ -5585,7 +5806,7 @@
                 <w:lang w:eastAsia="ja-JP"/>
               </w:rPr>
             </w:pPr>
-            <w:hyperlink r:id="rId27" w:history="1">
+            <w:hyperlink r:id="rId28" w:history="1">
               <w:r>
                 <w:rPr>
                   <w:rStyle w:val="Hyperlink"/>
@@ -5610,6 +5831,7 @@
           </w:tcPr>
           <w:p>
             <w:r>
+              <w:lastRenderedPageBreak/>
               <w:t>Col</w:t>
             </w:r>
           </w:p>
@@ -5705,6 +5927,7 @@
                 <w:rFonts w:ascii="Arial" w:hAnsi="Arial" w:cs="Arial"/>
                 <w:lang w:eastAsia="ja-JP"/>
               </w:rPr>
+              <w:lastRenderedPageBreak/>
               <w:t>2.5</w:t>
             </w:r>
           </w:p>
@@ -5728,7 +5951,7 @@
                 <w:szCs w:val="18"/>
               </w:rPr>
             </w:pPr>
-            <w:hyperlink r:id="rId28" w:history="1">
+            <w:hyperlink r:id="rId29" w:history="1">
               <w:r>
                 <w:rPr>
                   <w:rStyle w:val="Hyperlink"/>
@@ -5747,7 +5970,7 @@
             </w:r>
           </w:p>
           <w:p>
-            <w:hyperlink r:id="rId29" w:history="1">
+            <w:hyperlink r:id="rId30" w:history="1">
               <w:r>
                 <w:rPr>
                   <w:rStyle w:val="Hyperlink"/>
@@ -5873,7 +6096,7 @@
                 <w:lang w:eastAsia="ja-JP"/>
               </w:rPr>
             </w:pPr>
-            <w:hyperlink r:id="rId30" w:history="1">
+            <w:hyperlink r:id="rId31" w:history="1">
               <w:r>
                 <w:rPr>
                   <w:rStyle w:val="Hyperlink"/>
@@ -6010,7 +6233,7 @@
             <w:noWrap/>
           </w:tcPr>
           <w:p>
-            <w:hyperlink r:id="rId31" w:history="1">
+            <w:hyperlink r:id="rId32" w:history="1">
               <w:r>
                 <w:rPr>
                   <w:rStyle w:val="Hyperlink"/>
@@ -6050,7 +6273,6 @@
                 <w:rFonts w:ascii="Arial" w:hAnsi="Arial" w:cs="Arial"/>
                 <w:lang w:eastAsia="ja-JP"/>
               </w:rPr>
-              <w:lastRenderedPageBreak/>
               <w:t>2.7</w:t>
             </w:r>
           </w:p>
@@ -7309,7 +7531,7 @@
                 <w:lang w:eastAsia="ja-JP"/>
               </w:rPr>
             </w:pPr>
-            <w:hyperlink r:id="rId32" w:history="1">
+            <w:hyperlink r:id="rId33" w:history="1">
               <w:r>
                 <w:rPr>
                   <w:rStyle w:val="Hyperlink"/>
@@ -7674,7 +7896,7 @@
             <w:noWrap/>
           </w:tcPr>
           <w:p>
-            <w:hyperlink r:id="rId33" w:history="1">
+            <w:hyperlink r:id="rId34" w:history="1">
               <w:r>
                 <w:rPr>
                   <w:rStyle w:val="Hyperlink"/>
@@ -7978,7 +8200,14 @@
               <w:rPr>
                 <w:rFonts w:ascii="Arial" w:hAnsi="Arial" w:cs="Arial"/>
               </w:rPr>
-              <w:t>Col to sort out salted hashing algorithm to deal with user account creation</w:t>
+              <w:t xml:space="preserve">Col to sort out salted </w:t>
+            </w:r>
+            <w:r>
+              <w:rPr>
+                <w:rFonts w:ascii="Arial" w:hAnsi="Arial" w:cs="Arial"/>
+              </w:rPr>
+              <w:lastRenderedPageBreak/>
+              <w:t>hashing algorithm to deal with user account creation</w:t>
             </w:r>
           </w:p>
         </w:tc>
@@ -8007,7 +8236,17 @@
                 <w:color w:val="FF0000"/>
                 <w:lang w:eastAsia="ja-JP"/>
               </w:rPr>
-              <w:t>In Progress</w:t>
+              <w:lastRenderedPageBreak/>
+              <w:t xml:space="preserve">In </w:t>
+            </w:r>
+            <w:r>
+              <w:rPr>
+                <w:rFonts w:ascii="Arial" w:hAnsi="Arial" w:cs="Arial"/>
+                <w:color w:val="FF0000"/>
+                <w:lang w:eastAsia="ja-JP"/>
+              </w:rPr>
+              <w:lastRenderedPageBreak/>
+              <w:t>Progress</w:t>
             </w:r>
           </w:p>
         </w:tc>
@@ -8024,6 +8263,7 @@
           </w:tcPr>
           <w:p>
             <w:r>
+              <w:lastRenderedPageBreak/>
               <w:t>Col</w:t>
             </w:r>
           </w:p>
@@ -8119,6 +8359,7 @@
                 <w:rFonts w:ascii="Arial" w:hAnsi="Arial" w:cs="Arial"/>
                 <w:lang w:eastAsia="ja-JP"/>
               </w:rPr>
+              <w:lastRenderedPageBreak/>
               <w:t>5.0</w:t>
             </w:r>
           </w:p>
@@ -8211,7 +8452,7 @@
                 <w:lang w:eastAsia="ja-JP"/>
               </w:rPr>
             </w:pPr>
-            <w:hyperlink r:id="rId34" w:history="1">
+            <w:hyperlink r:id="rId35" w:history="1">
               <w:r>
                 <w:rPr>
                   <w:rStyle w:val="Hyperlink"/>
@@ -8239,7 +8480,7 @@
                 <w:lang w:eastAsia="ja-JP"/>
               </w:rPr>
             </w:pPr>
-            <w:hyperlink r:id="rId35" w:history="1">
+            <w:hyperlink r:id="rId36" w:history="1">
               <w:r>
                 <w:rPr>
                   <w:rStyle w:val="Hyperlink"/>
@@ -8416,7 +8657,7 @@
             <w:noWrap/>
           </w:tcPr>
           <w:p>
-            <w:hyperlink r:id="rId36" w:history="1">
+            <w:hyperlink r:id="rId37" w:history="1">
               <w:r>
                 <w:rPr>
                   <w:rStyle w:val="Hyperlink"/>
@@ -8555,7 +8796,7 @@
             <w:noWrap/>
           </w:tcPr>
           <w:p>
-            <w:hyperlink r:id="rId37" w:history="1">
+            <w:hyperlink r:id="rId38" w:history="1">
               <w:r>
                 <w:rPr>
                   <w:rStyle w:val="Hyperlink"/>
@@ -8654,7 +8895,7 @@
             <w:noWrap/>
           </w:tcPr>
           <w:p>
-            <w:hyperlink r:id="rId38" w:history="1">
+            <w:hyperlink r:id="rId39" w:history="1">
               <w:r>
                 <w:rPr>
                   <w:rStyle w:val="Hyperlink"/>
@@ -8793,7 +9034,7 @@
             <w:noWrap/>
           </w:tcPr>
           <w:p>
-            <w:hyperlink r:id="rId39" w:history="1">
+            <w:hyperlink r:id="rId40" w:history="1">
               <w:r>
                 <w:rPr>
                   <w:rStyle w:val="Hyperlink"/>
@@ -8835,7 +9076,6 @@
                 <w:rFonts w:ascii="Arial" w:hAnsi="Arial" w:cs="Arial"/>
                 <w:lang w:eastAsia="ja-JP"/>
               </w:rPr>
-              <w:lastRenderedPageBreak/>
               <w:t>3.3</w:t>
             </w:r>
           </w:p>
@@ -8893,7 +9133,7 @@
             <w:noWrap/>
           </w:tcPr>
           <w:p>
-            <w:hyperlink r:id="rId40" w:history="1">
+            <w:hyperlink r:id="rId41" w:history="1">
               <w:r>
                 <w:rPr>
                   <w:rStyle w:val="Hyperlink"/>
@@ -9032,7 +9272,7 @@
             <w:noWrap/>
           </w:tcPr>
           <w:p>
-            <w:hyperlink r:id="rId41" w:history="1">
+            <w:hyperlink r:id="rId42" w:history="1">
               <w:r>
                 <w:rPr>
                   <w:rStyle w:val="Hyperlink"/>
@@ -9131,7 +9371,7 @@
             <w:noWrap/>
           </w:tcPr>
           <w:p>
-            <w:hyperlink r:id="rId42" w:history="1">
+            <w:hyperlink r:id="rId43" w:history="1">
               <w:r>
                 <w:rPr>
                   <w:rStyle w:val="Hyperlink"/>
@@ -9270,7 +9510,7 @@
             <w:noWrap/>
           </w:tcPr>
           <w:p>
-            <w:hyperlink r:id="rId43" w:history="1">
+            <w:hyperlink r:id="rId44" w:history="1">
               <w:r>
                 <w:rPr>
                   <w:rStyle w:val="Hyperlink"/>
@@ -9369,7 +9609,7 @@
             <w:noWrap/>
           </w:tcPr>
           <w:p>
-            <w:hyperlink r:id="rId44" w:history="1">
+            <w:hyperlink r:id="rId45" w:history="1">
               <w:r>
                 <w:rPr>
                   <w:rStyle w:val="Hyperlink"/>
@@ -9508,7 +9748,7 @@
             <w:noWrap/>
           </w:tcPr>
           <w:p>
-            <w:hyperlink r:id="rId45" w:history="1">
+            <w:hyperlink r:id="rId46" w:history="1">
               <w:r>
                 <w:rPr>
                   <w:rStyle w:val="Hyperlink"/>
@@ -9738,7 +9978,7 @@
             <w:noWrap/>
           </w:tcPr>
           <w:p>
-            <w:hyperlink r:id="rId46" w:history="1">
+            <w:hyperlink r:id="rId47" w:history="1">
               <w:r>
                 <w:rPr>
                   <w:rStyle w:val="Hyperlink"/>
@@ -9837,7 +10077,7 @@
             <w:noWrap/>
           </w:tcPr>
           <w:p>
-            <w:hyperlink r:id="rId47" w:history="1">
+            <w:hyperlink r:id="rId48" w:history="1">
               <w:r>
                 <w:rPr>
                   <w:rStyle w:val="Hyperlink"/>
@@ -9976,7 +10216,7 @@
             <w:noWrap/>
           </w:tcPr>
           <w:p>
-            <w:hyperlink r:id="rId48" w:history="1">
+            <w:hyperlink r:id="rId49" w:history="1">
               <w:r>
                 <w:rPr>
                   <w:rStyle w:val="Hyperlink"/>
@@ -10075,7 +10315,7 @@
             <w:noWrap/>
           </w:tcPr>
           <w:p>
-            <w:hyperlink r:id="rId49" w:history="1">
+            <w:hyperlink r:id="rId50" w:history="1">
               <w:r>
                 <w:rPr>
                   <w:rStyle w:val="Hyperlink"/>
@@ -10214,7 +10454,7 @@
             <w:noWrap/>
           </w:tcPr>
           <w:p>
-            <w:hyperlink r:id="rId50" w:history="1">
+            <w:hyperlink r:id="rId51" w:history="1">
               <w:r>
                 <w:rPr>
                   <w:rStyle w:val="Hyperlink"/>
@@ -11397,8 +11637,8 @@
 </file>
 
 <file path=word/numbering.xml><?xml version="1.0" encoding="utf-8"?>
-<w:numbering xmlns:wpc="http://schemas.microsoft.com/office/word/2010/wordprocessingCanvas" xmlns:mc="http://schemas.openxmlformats.org/markup-compatibility/2006" xmlns:o="urn:schemas-microsoft-com:office:office" xmlns:r="http://schemas.openxmlformats.org/officeDocument/2006/relationships" xmlns:m="http://schemas.openxmlformats.org/officeDocument/2006/math" xmlns:v="urn:schemas-microsoft-com:vml" xmlns:wp14="http://schemas.microsoft.com/office/word/2010/wordprocessingDrawing" xmlns:wp="http://schemas.openxmlformats.org/drawingml/2006/wordprocessingDrawing" xmlns:w10="urn:schemas-microsoft-com:office:word" xmlns:w="http://schemas.openxmlformats.org/wordprocessingml/2006/main" xmlns:w14="http://schemas.microsoft.com/office/word/2010/wordml" xmlns:w15="http://schemas.microsoft.com/office/word/2012/wordml" xmlns:wpg="http://schemas.microsoft.com/office/word/2010/wordprocessingGroup" xmlns:wpi="http://schemas.microsoft.com/office/word/2010/wordprocessingInk" xmlns:wne="http://schemas.microsoft.com/office/word/2006/wordml" xmlns:wps="http://schemas.microsoft.com/office/word/2010/wordprocessingShape" mc:Ignorable="w14 w15 wp14">
-  <w:abstractNum w:abstractNumId="0" w15:restartNumberingAfterBreak="0">
+<w:numbering xmlns:wpc="http://schemas.microsoft.com/office/word/2010/wordprocessingCanvas" xmlns:mo="http://schemas.microsoft.com/office/mac/office/2008/main" xmlns:mc="http://schemas.openxmlformats.org/markup-compatibility/2006" xmlns:mv="urn:schemas-microsoft-com:mac:vml" xmlns:o="urn:schemas-microsoft-com:office:office" xmlns:r="http://schemas.openxmlformats.org/officeDocument/2006/relationships" xmlns:m="http://schemas.openxmlformats.org/officeDocument/2006/math" xmlns:v="urn:schemas-microsoft-com:vml" xmlns:wp14="http://schemas.microsoft.com/office/word/2010/wordprocessingDrawing" xmlns:wp="http://schemas.openxmlformats.org/drawingml/2006/wordprocessingDrawing" xmlns:w10="urn:schemas-microsoft-com:office:word" xmlns:w="http://schemas.openxmlformats.org/wordprocessingml/2006/main" xmlns:w14="http://schemas.microsoft.com/office/word/2010/wordml" xmlns:w15="http://schemas.microsoft.com/office/word/2012/wordml" xmlns:wpg="http://schemas.microsoft.com/office/word/2010/wordprocessingGroup" xmlns:wpi="http://schemas.microsoft.com/office/word/2010/wordprocessingInk" xmlns:wne="http://schemas.microsoft.com/office/word/2006/wordml" xmlns:wps="http://schemas.microsoft.com/office/word/2010/wordprocessingShape" mc:Ignorable="w14 w15 wp14">
+  <w:abstractNum w:abstractNumId="0">
     <w:nsid w:val="13AD0F52"/>
     <w:multiLevelType w:val="hybridMultilevel"/>
     <w:tmpl w:val="D2128558"/>
@@ -11511,7 +11751,7 @@
       </w:rPr>
     </w:lvl>
   </w:abstractNum>
-  <w:abstractNum w:abstractNumId="1" w15:restartNumberingAfterBreak="0">
+  <w:abstractNum w:abstractNumId="1">
     <w:nsid w:val="16D05229"/>
     <w:multiLevelType w:val="hybridMultilevel"/>
     <w:tmpl w:val="7EC6D4A6"/>
@@ -11624,7 +11864,7 @@
       </w:rPr>
     </w:lvl>
   </w:abstractNum>
-  <w:abstractNum w:abstractNumId="2" w15:restartNumberingAfterBreak="0">
+  <w:abstractNum w:abstractNumId="2">
     <w:nsid w:val="16ED47D6"/>
     <w:multiLevelType w:val="hybridMultilevel"/>
     <w:tmpl w:val="415860CC"/>
@@ -11737,7 +11977,7 @@
       </w:rPr>
     </w:lvl>
   </w:abstractNum>
-  <w:abstractNum w:abstractNumId="3" w15:restartNumberingAfterBreak="0">
+  <w:abstractNum w:abstractNumId="3">
     <w:nsid w:val="252A6EA0"/>
     <w:multiLevelType w:val="hybridMultilevel"/>
     <w:tmpl w:val="6C903CAE"/>
@@ -11850,7 +12090,7 @@
       </w:rPr>
     </w:lvl>
   </w:abstractNum>
-  <w:abstractNum w:abstractNumId="4" w15:restartNumberingAfterBreak="0">
+  <w:abstractNum w:abstractNumId="4">
     <w:nsid w:val="27436FE6"/>
     <w:multiLevelType w:val="hybridMultilevel"/>
     <w:tmpl w:val="55029486"/>
@@ -11963,7 +12203,7 @@
       </w:rPr>
     </w:lvl>
   </w:abstractNum>
-  <w:abstractNum w:abstractNumId="5" w15:restartNumberingAfterBreak="0">
+  <w:abstractNum w:abstractNumId="5">
     <w:nsid w:val="346C5025"/>
     <w:multiLevelType w:val="hybridMultilevel"/>
     <w:tmpl w:val="E596528C"/>
@@ -12076,7 +12316,7 @@
       </w:rPr>
     </w:lvl>
   </w:abstractNum>
-  <w:abstractNum w:abstractNumId="6" w15:restartNumberingAfterBreak="0">
+  <w:abstractNum w:abstractNumId="6">
     <w:nsid w:val="4D2972A7"/>
     <w:multiLevelType w:val="hybridMultilevel"/>
     <w:tmpl w:val="5BD68F8C"/>
@@ -12162,7 +12402,7 @@
       </w:pPr>
     </w:lvl>
   </w:abstractNum>
-  <w:abstractNum w:abstractNumId="7" w15:restartNumberingAfterBreak="0">
+  <w:abstractNum w:abstractNumId="7">
     <w:nsid w:val="537D3B51"/>
     <w:multiLevelType w:val="hybridMultilevel"/>
     <w:tmpl w:val="9196B72C"/>
@@ -12275,7 +12515,7 @@
       </w:rPr>
     </w:lvl>
   </w:abstractNum>
-  <w:abstractNum w:abstractNumId="8" w15:restartNumberingAfterBreak="0">
+  <w:abstractNum w:abstractNumId="8">
     <w:nsid w:val="55AE3519"/>
     <w:multiLevelType w:val="hybridMultilevel"/>
     <w:tmpl w:val="12EC3844"/>
@@ -12388,7 +12628,7 @@
       </w:rPr>
     </w:lvl>
   </w:abstractNum>
-  <w:abstractNum w:abstractNumId="9" w15:restartNumberingAfterBreak="0">
+  <w:abstractNum w:abstractNumId="9">
     <w:nsid w:val="58A32C51"/>
     <w:multiLevelType w:val="hybridMultilevel"/>
     <w:tmpl w:val="96F4BB8E"/>
@@ -12501,7 +12741,7 @@
       </w:rPr>
     </w:lvl>
   </w:abstractNum>
-  <w:abstractNum w:abstractNumId="10" w15:restartNumberingAfterBreak="0">
+  <w:abstractNum w:abstractNumId="10">
     <w:nsid w:val="61E31DB0"/>
     <w:multiLevelType w:val="hybridMultilevel"/>
     <w:tmpl w:val="2AF2048A"/>
@@ -12614,7 +12854,7 @@
       </w:rPr>
     </w:lvl>
   </w:abstractNum>
-  <w:abstractNum w:abstractNumId="11" w15:restartNumberingAfterBreak="0">
+  <w:abstractNum w:abstractNumId="11">
     <w:nsid w:val="65181787"/>
     <w:multiLevelType w:val="hybridMultilevel"/>
     <w:tmpl w:val="F7FC427A"/>
@@ -12727,7 +12967,7 @@
       </w:rPr>
     </w:lvl>
   </w:abstractNum>
-  <w:abstractNum w:abstractNumId="12" w15:restartNumberingAfterBreak="0">
+  <w:abstractNum w:abstractNumId="12">
     <w:nsid w:val="76696A29"/>
     <w:multiLevelType w:val="hybridMultilevel"/>
     <w:tmpl w:val="DEE45722"/>
@@ -12840,7 +13080,7 @@
       </w:rPr>
     </w:lvl>
   </w:abstractNum>
-  <w:abstractNum w:abstractNumId="13" w15:restartNumberingAfterBreak="0">
+  <w:abstractNum w:abstractNumId="13">
     <w:nsid w:val="7F407E83"/>
     <w:multiLevelType w:val="hybridMultilevel"/>
     <w:tmpl w:val="A5CC29B0"/>
@@ -13045,7 +13285,7 @@
       </w:pPr>
     </w:pPrDefault>
   </w:docDefaults>
-  <w:latentStyles w:defLockedState="0" w:defUIPriority="99" w:defSemiHidden="0" w:defUnhideWhenUsed="0" w:defQFormat="0" w:count="371">
+  <w:latentStyles w:defLockedState="0" w:defUIPriority="99" w:defSemiHidden="0" w:defUnhideWhenUsed="0" w:defQFormat="0" w:count="380">
     <w:lsdException w:name="Normal" w:uiPriority="0" w:qFormat="1"/>
     <w:lsdException w:name="heading 1" w:uiPriority="0" w:qFormat="1"/>
     <w:lsdException w:name="heading 2" w:semiHidden="1" w:uiPriority="9" w:unhideWhenUsed="1" w:qFormat="1"/>
@@ -13584,7 +13824,6 @@
       <w:szCs w:val="20"/>
     </w:rPr>
     <w:tblPr>
-      <w:tblInd w:w="0" w:type="nil"/>
       <w:tblBorders>
         <w:top w:val="single" w:sz="4" w:space="0" w:color="auto"/>
         <w:left w:val="single" w:sz="4" w:space="0" w:color="auto"/>
@@ -13593,6 +13832,12 @@
         <w:insideH w:val="single" w:sz="4" w:space="0" w:color="auto"/>
         <w:insideV w:val="single" w:sz="4" w:space="0" w:color="auto"/>
       </w:tblBorders>
+      <w:tblCellMar>
+        <w:top w:w="0" w:type="dxa"/>
+        <w:left w:w="108" w:type="dxa"/>
+        <w:bottom w:w="0" w:type="dxa"/>
+        <w:right w:w="108" w:type="dxa"/>
+      </w:tblCellMar>
     </w:tblPr>
   </w:style>
   <w:style w:type="character" w:styleId="Hyperlink">

</xml_diff>